<commit_message>
uml + strokendiagram geüpdatet
</commit_message>
<xml_diff>
--- a/Strokendiagram.docx
+++ b/Strokendiagram.docx
@@ -1,346 +1,1029 @@
 
 <file path=word/document.xml><?xml version="1.0" encoding="utf-8"?>
-<w:document xmlns:wpc="http://schemas.microsoft.com/office/word/2010/wordprocessingCanvas" xmlns:cx="http://schemas.microsoft.com/office/drawing/2014/chartex" xmlns:cx1="http://schemas.microsoft.com/office/drawing/2015/9/8/chartex" xmlns:cx2="http://schemas.microsoft.com/office/drawing/2015/10/21/chartex" xmlns:cx3="http://schemas.microsoft.com/office/drawing/2016/5/9/chartex" xmlns:cx4="http://schemas.microsoft.com/office/drawing/2016/5/10/chartex" xmlns:cx5="http://schemas.microsoft.com/office/drawing/2016/5/11/chartex" xmlns:mc="http://schemas.openxmlformats.org/markup-compatibility/2006" xmlns:o="urn:schemas-microsoft-com:office:office" xmlns:r="http://schemas.openxmlformats.org/officeDocument/2006/relationships" xmlns:m="http://schemas.openxmlformats.org/officeDocument/2006/math" xmlns:v="urn:schemas-microsoft-com:vml" xmlns:wp14="http://schemas.microsoft.com/office/word/2010/wordprocessingDrawing" xmlns:wp="http://schemas.openxmlformats.org/drawingml/2006/wordprocessingDrawing" xmlns:w10="urn:schemas-microsoft-com:office:word" xmlns:w="http://schemas.openxmlformats.org/wordprocessingml/2006/main" xmlns:w14="http://schemas.microsoft.com/office/word/2010/wordml" xmlns:w15="http://schemas.microsoft.com/office/word/2012/wordml" xmlns:w16se="http://schemas.microsoft.com/office/word/2015/wordml/symex" xmlns:wpg="http://schemas.microsoft.com/office/word/2010/wordprocessingGroup" xmlns:wpi="http://schemas.microsoft.com/office/word/2010/wordprocessingInk" xmlns:wne="http://schemas.microsoft.com/office/word/2006/wordml" xmlns:wps="http://schemas.microsoft.com/office/word/2010/wordprocessingShape" mc:Ignorable="w14 w15 w16se wp14">
+<w:document xmlns:wpc="http://schemas.microsoft.com/office/word/2010/wordprocessingCanvas" xmlns:cx="http://schemas.microsoft.com/office/drawing/2014/chartex" xmlns:cx1="http://schemas.microsoft.com/office/drawing/2015/9/8/chartex" xmlns:mc="http://schemas.openxmlformats.org/markup-compatibility/2006" xmlns:o="urn:schemas-microsoft-com:office:office" xmlns:r="http://schemas.openxmlformats.org/officeDocument/2006/relationships" xmlns:m="http://schemas.openxmlformats.org/officeDocument/2006/math" xmlns:v="urn:schemas-microsoft-com:vml" xmlns:wp14="http://schemas.microsoft.com/office/word/2010/wordprocessingDrawing" xmlns:wp="http://schemas.openxmlformats.org/drawingml/2006/wordprocessingDrawing" xmlns:w10="urn:schemas-microsoft-com:office:word" xmlns:w="http://schemas.openxmlformats.org/wordprocessingml/2006/main" xmlns:w14="http://schemas.microsoft.com/office/word/2010/wordml" xmlns:w15="http://schemas.microsoft.com/office/word/2012/wordml" xmlns:w16se="http://schemas.microsoft.com/office/word/2015/wordml/symex" xmlns:wpg="http://schemas.microsoft.com/office/word/2010/wordprocessingGroup" xmlns:wpi="http://schemas.microsoft.com/office/word/2010/wordprocessingInk" xmlns:wne="http://schemas.microsoft.com/office/word/2006/wordml" xmlns:wps="http://schemas.microsoft.com/office/word/2010/wordprocessingShape" mc:Ignorable="w14 w15 w16se wp14">
   <w:body>
     <w:p>
+      <w:pPr>
+        <w:spacing w:after="0"/>
+        <w:rPr>
+          <w:noProof/>
+          <w:sz w:val="24"/>
+          <w:szCs w:val="24"/>
+          <w:lang w:val="en-US"/>
+        </w:rPr>
+      </w:pPr>
       <w:r>
         <w:rPr>
           <w:b/>
+          <w:noProof/>
+          <w:sz w:val="24"/>
+          <w:szCs w:val="24"/>
+          <w:lang w:val="en-US"/>
         </w:rPr>
         <w:t>Strokendiagram</w:t>
       </w:r>
     </w:p>
     <w:p>
-      <w:r>
+      <w:pPr>
+        <w:spacing w:after="0"/>
+        <w:rPr>
+          <w:noProof/>
+          <w:sz w:val="24"/>
+          <w:szCs w:val="24"/>
+          <w:lang w:val="en-US"/>
+        </w:rPr>
+      </w:pPr>
+      <w:r>
+        <w:rPr>
+          <w:noProof/>
+          <w:sz w:val="24"/>
+          <w:szCs w:val="24"/>
+          <w:lang w:val="en-US"/>
+        </w:rPr>
         <w:t>Movie(</w:t>
       </w:r>
       <w:r>
         <w:rPr>
-          <w:u w:val="single"/>
+          <w:noProof/>
+          <w:sz w:val="24"/>
+          <w:szCs w:val="24"/>
+          <w:u w:val="single"/>
+          <w:lang w:val="en-US"/>
         </w:rPr>
         <w:t>movieId,</w:t>
       </w:r>
       <w:r>
+        <w:rPr>
+          <w:noProof/>
+          <w:sz w:val="24"/>
+          <w:szCs w:val="24"/>
+          <w:lang w:val="en-US"/>
+        </w:rPr>
         <w:t xml:space="preserve"> title, year, quarter, platform, state, ratingMajor, ratingMinor</w:t>
       </w:r>
       <w:r>
+        <w:rPr>
+          <w:noProof/>
+          <w:sz w:val="24"/>
+          <w:szCs w:val="24"/>
+          <w:lang w:val="en-US"/>
+        </w:rPr>
         <w:t>, voters</w:t>
+      </w:r>
+      <w:r>
+        <w:rPr>
+          <w:noProof/>
+          <w:sz w:val="24"/>
+          <w:szCs w:val="24"/>
+          <w:lang w:val="en-US"/>
+        </w:rPr>
+        <w:t>)</w:t>
+      </w:r>
+    </w:p>
+    <w:p>
+      <w:pPr>
+        <w:spacing w:after="0"/>
+        <w:rPr>
+          <w:noProof/>
+          <w:sz w:val="24"/>
+          <w:szCs w:val="24"/>
+          <w:lang w:val="en-US"/>
+        </w:rPr>
+      </w:pPr>
+    </w:p>
+    <w:p>
+      <w:pPr>
+        <w:spacing w:after="0"/>
+        <w:rPr>
+          <w:noProof/>
+          <w:sz w:val="24"/>
+          <w:szCs w:val="24"/>
+          <w:lang w:val="en-US"/>
+        </w:rPr>
+      </w:pPr>
+      <w:r>
+        <w:rPr>
+          <w:noProof/>
+          <w:sz w:val="24"/>
+          <w:szCs w:val="24"/>
+          <w:lang w:val="en-US"/>
+        </w:rPr>
+        <w:t>Serie(</w:t>
+      </w:r>
+      <w:r>
+        <w:rPr>
+          <w:noProof/>
+          <w:sz w:val="24"/>
+          <w:szCs w:val="24"/>
+          <w:u w:val="single"/>
+          <w:lang w:val="en-US"/>
+        </w:rPr>
+        <w:t xml:space="preserve">serieId, </w:t>
+      </w:r>
+      <w:r>
+        <w:rPr>
+          <w:noProof/>
+          <w:sz w:val="24"/>
+          <w:szCs w:val="24"/>
+          <w:lang w:val="en-US"/>
+        </w:rPr>
+        <w:t>title, serieStart, quarter, episodeName, episodeDate, seasonNr, episodeNr, episodeYear, state, ratingMajor, ratingMinor, voters)</w:t>
+      </w:r>
+    </w:p>
+    <w:p>
+      <w:pPr>
+        <w:spacing w:after="0"/>
+        <w:rPr>
+          <w:noProof/>
+          <w:sz w:val="24"/>
+          <w:szCs w:val="24"/>
+          <w:lang w:val="en-US"/>
+        </w:rPr>
+      </w:pPr>
+    </w:p>
+    <w:p>
+      <w:pPr>
+        <w:spacing w:after="0"/>
+        <w:rPr>
+          <w:noProof/>
+          <w:sz w:val="24"/>
+          <w:szCs w:val="24"/>
+          <w:lang w:val="en-US"/>
+        </w:rPr>
+      </w:pPr>
+      <w:r>
+        <w:rPr>
+          <w:noProof/>
+          <w:sz w:val="24"/>
+          <w:szCs w:val="24"/>
+          <w:lang w:val="en-US"/>
+        </w:rPr>
+        <w:t>Actor(</w:t>
+      </w:r>
+      <w:r>
+        <w:rPr>
+          <w:noProof/>
+          <w:sz w:val="24"/>
+          <w:szCs w:val="24"/>
+          <w:u w:val="single"/>
+          <w:lang w:val="en-US"/>
+        </w:rPr>
+        <w:t>actorId</w:t>
+      </w:r>
+      <w:r>
+        <w:rPr>
+          <w:noProof/>
+          <w:sz w:val="24"/>
+          <w:szCs w:val="24"/>
+          <w:lang w:val="en-US"/>
+        </w:rPr>
+        <w:t>, name, realName, height, dateBirth, locationBirth, dateDeath, locationDeath, causeDeath, gender)</w:t>
+      </w:r>
+    </w:p>
+    <w:p>
+      <w:pPr>
+        <w:spacing w:after="0"/>
+        <w:rPr>
+          <w:noProof/>
+          <w:sz w:val="24"/>
+          <w:szCs w:val="24"/>
+          <w:lang w:val="en-US"/>
+        </w:rPr>
+      </w:pPr>
+    </w:p>
+    <w:p>
+      <w:pPr>
+        <w:spacing w:after="0"/>
+        <w:rPr>
+          <w:noProof/>
+          <w:sz w:val="24"/>
+          <w:szCs w:val="24"/>
+          <w:lang w:val="en-US"/>
+        </w:rPr>
+      </w:pPr>
+      <w:r>
+        <w:rPr>
+          <w:noProof/>
+          <w:sz w:val="24"/>
+          <w:szCs w:val="24"/>
+          <w:lang w:val="en-US"/>
+        </w:rPr>
+        <w:t>ActorI</w:t>
+      </w:r>
+      <w:r>
+        <w:rPr>
+          <w:noProof/>
+          <w:sz w:val="24"/>
+          <w:szCs w:val="24"/>
+          <w:lang w:val="en-US"/>
+        </w:rPr>
+        <w:t>nMovie(</w:t>
+      </w:r>
+      <w:r>
+        <w:rPr>
+          <w:i/>
+          <w:noProof/>
+          <w:sz w:val="24"/>
+          <w:szCs w:val="24"/>
+          <w:u w:val="single"/>
+          <w:lang w:val="en-US"/>
+        </w:rPr>
+        <w:t>movieId</w:t>
+      </w:r>
+      <w:r>
+        <w:rPr>
+          <w:noProof/>
+          <w:sz w:val="24"/>
+          <w:szCs w:val="24"/>
+          <w:u w:val="single"/>
+          <w:lang w:val="en-US"/>
+        </w:rPr>
+        <w:t>,</w:t>
+      </w:r>
+      <w:r>
+        <w:rPr>
+          <w:i/>
+          <w:noProof/>
+          <w:sz w:val="24"/>
+          <w:szCs w:val="24"/>
+          <w:u w:val="single"/>
+          <w:lang w:val="en-US"/>
+        </w:rPr>
+        <w:t>actorId</w:t>
+      </w:r>
+      <w:r>
+        <w:rPr>
+          <w:noProof/>
+          <w:sz w:val="24"/>
+          <w:szCs w:val="24"/>
+          <w:u w:val="single"/>
+          <w:lang w:val="en-US"/>
+        </w:rPr>
+        <w:t xml:space="preserve">, </w:t>
+      </w:r>
+      <w:r>
+        <w:rPr>
+          <w:noProof/>
+          <w:sz w:val="24"/>
+          <w:szCs w:val="24"/>
+          <w:lang w:val="en-US"/>
+        </w:rPr>
+        <w:t>voice, creditedAs, characterName, billingPosition)</w:t>
+      </w:r>
+    </w:p>
+    <w:p>
+      <w:pPr>
+        <w:spacing w:after="0"/>
+        <w:rPr>
+          <w:noProof/>
+          <w:sz w:val="24"/>
+          <w:szCs w:val="24"/>
+          <w:lang w:val="en-US"/>
+        </w:rPr>
+      </w:pPr>
+      <w:r>
+        <w:rPr>
+          <w:noProof/>
+          <w:sz w:val="24"/>
+          <w:szCs w:val="24"/>
+          <w:lang w:val="en-US"/>
+        </w:rPr>
+        <w:t>movieId -&gt; Movie.movieId</w:t>
+      </w:r>
+    </w:p>
+    <w:p>
+      <w:pPr>
+        <w:spacing w:after="0"/>
+        <w:rPr>
+          <w:noProof/>
+          <w:sz w:val="24"/>
+          <w:szCs w:val="24"/>
+          <w:lang w:val="en-US"/>
+        </w:rPr>
+      </w:pPr>
+      <w:r>
+        <w:rPr>
+          <w:noProof/>
+          <w:sz w:val="24"/>
+          <w:szCs w:val="24"/>
+          <w:lang w:val="en-US"/>
+        </w:rPr>
+        <w:t>actorId -&gt; Actor.actorId</w:t>
+      </w:r>
+    </w:p>
+    <w:p>
+      <w:pPr>
+        <w:spacing w:after="0"/>
+        <w:rPr>
+          <w:noProof/>
+          <w:sz w:val="24"/>
+          <w:szCs w:val="24"/>
+          <w:lang w:val="en-US"/>
+        </w:rPr>
+      </w:pPr>
+    </w:p>
+    <w:p>
+      <w:pPr>
+        <w:spacing w:after="0"/>
+        <w:rPr>
+          <w:noProof/>
+          <w:sz w:val="24"/>
+          <w:szCs w:val="24"/>
+          <w:lang w:val="en-US"/>
+        </w:rPr>
+      </w:pPr>
+      <w:r>
+        <w:rPr>
+          <w:noProof/>
+          <w:sz w:val="24"/>
+          <w:szCs w:val="24"/>
+          <w:lang w:val="en-US"/>
+        </w:rPr>
+        <w:t>ActorInSerie(</w:t>
+      </w:r>
+      <w:r>
+        <w:rPr>
+          <w:i/>
+          <w:noProof/>
+          <w:sz w:val="24"/>
+          <w:szCs w:val="24"/>
+          <w:u w:val="single"/>
+          <w:lang w:val="en-US"/>
+        </w:rPr>
+        <w:t>serieId</w:t>
+      </w:r>
+      <w:r>
+        <w:rPr>
+          <w:noProof/>
+          <w:sz w:val="24"/>
+          <w:szCs w:val="24"/>
+          <w:u w:val="single"/>
+          <w:lang w:val="en-US"/>
+        </w:rPr>
+        <w:t>,</w:t>
+      </w:r>
+      <w:r>
+        <w:rPr>
+          <w:i/>
+          <w:noProof/>
+          <w:sz w:val="24"/>
+          <w:szCs w:val="24"/>
+          <w:u w:val="single"/>
+          <w:lang w:val="en-US"/>
+        </w:rPr>
+        <w:t>actorid</w:t>
+      </w:r>
+      <w:r>
+        <w:rPr>
+          <w:noProof/>
+          <w:sz w:val="24"/>
+          <w:szCs w:val="24"/>
+          <w:lang w:val="en-US"/>
+        </w:rPr>
+        <w:t>, voice, creditedAs, characterName, billingPosition)</w:t>
+      </w:r>
+    </w:p>
+    <w:p>
+      <w:pPr>
+        <w:spacing w:after="0"/>
+        <w:rPr>
+          <w:noProof/>
+          <w:sz w:val="24"/>
+          <w:szCs w:val="24"/>
+          <w:lang w:val="en-US"/>
+        </w:rPr>
+      </w:pPr>
+      <w:r>
+        <w:rPr>
+          <w:noProof/>
+          <w:sz w:val="24"/>
+          <w:szCs w:val="24"/>
+          <w:lang w:val="en-US"/>
+        </w:rPr>
+        <w:t>serieId -&gt; Serie.serieId</w:t>
+      </w:r>
+    </w:p>
+    <w:p>
+      <w:pPr>
+        <w:spacing w:after="0"/>
+        <w:rPr>
+          <w:noProof/>
+          <w:sz w:val="24"/>
+          <w:szCs w:val="24"/>
+          <w:lang w:val="en-US"/>
+        </w:rPr>
+      </w:pPr>
+      <w:r>
+        <w:rPr>
+          <w:noProof/>
+          <w:sz w:val="24"/>
+          <w:szCs w:val="24"/>
+          <w:lang w:val="en-US"/>
+        </w:rPr>
+        <w:t>actorId -&gt; Actor.actorId</w:t>
+      </w:r>
+    </w:p>
+    <w:p>
+      <w:pPr>
+        <w:spacing w:after="0"/>
+        <w:rPr>
+          <w:noProof/>
+          <w:sz w:val="24"/>
+          <w:szCs w:val="24"/>
+          <w:lang w:val="en-US"/>
+        </w:rPr>
+      </w:pPr>
+    </w:p>
+    <w:p>
+      <w:pPr>
+        <w:spacing w:after="0"/>
+        <w:rPr>
+          <w:noProof/>
+          <w:sz w:val="24"/>
+          <w:szCs w:val="24"/>
+          <w:lang w:val="en-US"/>
+        </w:rPr>
+      </w:pPr>
+      <w:r>
+        <w:rPr>
+          <w:noProof/>
+          <w:sz w:val="24"/>
+          <w:szCs w:val="24"/>
+          <w:lang w:val="en-US"/>
+        </w:rPr>
+        <w:t>Location(</w:t>
+      </w:r>
+      <w:r>
+        <w:rPr>
+          <w:noProof/>
+          <w:sz w:val="24"/>
+          <w:szCs w:val="24"/>
+          <w:u w:val="single"/>
+          <w:lang w:val="en-US"/>
+        </w:rPr>
+        <w:t>locationId</w:t>
+      </w:r>
+      <w:r>
+        <w:rPr>
+          <w:noProof/>
+          <w:sz w:val="24"/>
+          <w:szCs w:val="24"/>
+          <w:lang w:val="en-US"/>
+        </w:rPr>
+        <w:t>, location)</w:t>
+      </w:r>
+    </w:p>
+    <w:p>
+      <w:pPr>
+        <w:spacing w:after="0"/>
+        <w:rPr>
+          <w:noProof/>
+          <w:sz w:val="24"/>
+          <w:szCs w:val="24"/>
+          <w:lang w:val="en-US"/>
+        </w:rPr>
+      </w:pPr>
+    </w:p>
+    <w:p>
+      <w:pPr>
+        <w:spacing w:after="0"/>
+        <w:rPr>
+          <w:noProof/>
+          <w:sz w:val="24"/>
+          <w:szCs w:val="24"/>
+          <w:lang w:val="en-US"/>
+        </w:rPr>
+      </w:pPr>
+      <w:r>
+        <w:rPr>
+          <w:noProof/>
+          <w:sz w:val="24"/>
+          <w:szCs w:val="24"/>
+          <w:lang w:val="en-US"/>
+        </w:rPr>
+        <w:t>MovieLocation</w:t>
       </w:r>
       <w:bookmarkStart w:id="0" w:name="_GoBack"/>
       <w:bookmarkEnd w:id="0"/>
       <w:r>
+        <w:rPr>
+          <w:noProof/>
+          <w:sz w:val="24"/>
+          <w:szCs w:val="24"/>
+          <w:lang w:val="en-US"/>
+        </w:rPr>
+        <w:t>(</w:t>
+      </w:r>
+      <w:r>
+        <w:rPr>
+          <w:i/>
+          <w:noProof/>
+          <w:sz w:val="24"/>
+          <w:szCs w:val="24"/>
+          <w:u w:val="single"/>
+          <w:lang w:val="en-US"/>
+        </w:rPr>
+        <w:t>movieId</w:t>
+      </w:r>
+      <w:r>
+        <w:rPr>
+          <w:noProof/>
+          <w:sz w:val="24"/>
+          <w:szCs w:val="24"/>
+          <w:u w:val="single"/>
+          <w:lang w:val="en-US"/>
+        </w:rPr>
+        <w:t xml:space="preserve">, </w:t>
+      </w:r>
+      <w:r>
+        <w:rPr>
+          <w:i/>
+          <w:noProof/>
+          <w:sz w:val="24"/>
+          <w:szCs w:val="24"/>
+          <w:u w:val="single"/>
+          <w:lang w:val="en-US"/>
+        </w:rPr>
+        <w:t>locationId</w:t>
+      </w:r>
+      <w:r>
+        <w:rPr>
+          <w:noProof/>
+          <w:sz w:val="24"/>
+          <w:szCs w:val="24"/>
+          <w:lang w:val="en-US"/>
+        </w:rPr>
         <w:t>)</w:t>
       </w:r>
     </w:p>
-    <w:p/>
-    <w:p>
-      <w:r>
-        <w:t>ActorI</w:t>
-      </w:r>
-      <w:r>
-        <w:t>nMovie(</w:t>
+    <w:p>
+      <w:pPr>
+        <w:spacing w:after="0"/>
+        <w:rPr>
+          <w:noProof/>
+          <w:sz w:val="24"/>
+          <w:szCs w:val="24"/>
+          <w:lang w:val="en-US"/>
+        </w:rPr>
+      </w:pPr>
+      <w:r>
+        <w:rPr>
+          <w:noProof/>
+          <w:sz w:val="24"/>
+          <w:szCs w:val="24"/>
+          <w:lang w:val="en-US"/>
+        </w:rPr>
+        <w:t>movieId -&gt; Movie.movieId</w:t>
+      </w:r>
+    </w:p>
+    <w:p>
+      <w:pPr>
+        <w:spacing w:after="0"/>
+        <w:rPr>
+          <w:noProof/>
+          <w:sz w:val="24"/>
+          <w:szCs w:val="24"/>
+          <w:lang w:val="en-US"/>
+        </w:rPr>
+      </w:pPr>
+      <w:r>
+        <w:rPr>
+          <w:noProof/>
+          <w:sz w:val="24"/>
+          <w:szCs w:val="24"/>
+          <w:lang w:val="en-US"/>
+        </w:rPr>
+        <w:t>locationId -&gt; Location.locationId</w:t>
+      </w:r>
+    </w:p>
+    <w:p>
+      <w:pPr>
+        <w:spacing w:after="0"/>
+        <w:rPr>
+          <w:noProof/>
+          <w:sz w:val="24"/>
+          <w:szCs w:val="24"/>
+          <w:lang w:val="en-US"/>
+        </w:rPr>
+      </w:pPr>
+    </w:p>
+    <w:p>
+      <w:pPr>
+        <w:spacing w:after="0"/>
+        <w:rPr>
+          <w:noProof/>
+          <w:sz w:val="24"/>
+          <w:szCs w:val="24"/>
+          <w:lang w:val="en-US"/>
+        </w:rPr>
+      </w:pPr>
+      <w:r>
+        <w:rPr>
+          <w:noProof/>
+          <w:sz w:val="24"/>
+          <w:szCs w:val="24"/>
+          <w:lang w:val="en-US"/>
+        </w:rPr>
+        <w:t>SerieLocation</w:t>
+      </w:r>
+      <w:r>
+        <w:rPr>
+          <w:noProof/>
+          <w:sz w:val="24"/>
+          <w:szCs w:val="24"/>
+          <w:lang w:val="en-US"/>
+        </w:rPr>
+        <w:t>(</w:t>
       </w:r>
       <w:r>
         <w:rPr>
           <w:i/>
-          <w:u w:val="single"/>
+          <w:noProof/>
+          <w:sz w:val="24"/>
+          <w:szCs w:val="24"/>
+          <w:u w:val="single"/>
+          <w:lang w:val="en-US"/>
+        </w:rPr>
+        <w:t>serieId</w:t>
+      </w:r>
+      <w:r>
+        <w:rPr>
+          <w:noProof/>
+          <w:sz w:val="24"/>
+          <w:szCs w:val="24"/>
+          <w:u w:val="single"/>
+          <w:lang w:val="en-US"/>
+        </w:rPr>
+        <w:t xml:space="preserve">, </w:t>
+      </w:r>
+      <w:r>
+        <w:rPr>
+          <w:i/>
+          <w:noProof/>
+          <w:sz w:val="24"/>
+          <w:szCs w:val="24"/>
+          <w:u w:val="single"/>
+          <w:lang w:val="en-US"/>
+        </w:rPr>
+        <w:t>locationI</w:t>
+      </w:r>
+      <w:r>
+        <w:rPr>
+          <w:i/>
+          <w:noProof/>
+          <w:sz w:val="24"/>
+          <w:szCs w:val="24"/>
+          <w:u w:val="single"/>
+          <w:lang w:val="en-US"/>
+        </w:rPr>
+        <w:t>d</w:t>
+      </w:r>
+      <w:r>
+        <w:rPr>
+          <w:noProof/>
+          <w:sz w:val="24"/>
+          <w:szCs w:val="24"/>
+          <w:lang w:val="en-US"/>
+        </w:rPr>
+        <w:t>)</w:t>
+      </w:r>
+    </w:p>
+    <w:p>
+      <w:pPr>
+        <w:spacing w:after="0"/>
+        <w:rPr>
+          <w:noProof/>
+          <w:sz w:val="24"/>
+          <w:szCs w:val="24"/>
+          <w:lang w:val="en-US"/>
+        </w:rPr>
+      </w:pPr>
+      <w:r>
+        <w:rPr>
+          <w:noProof/>
+          <w:sz w:val="24"/>
+          <w:szCs w:val="24"/>
+          <w:lang w:val="en-US"/>
+        </w:rPr>
+        <w:t>serieId -&gt; Serie.serieId</w:t>
+      </w:r>
+    </w:p>
+    <w:p>
+      <w:pPr>
+        <w:spacing w:after="0"/>
+        <w:rPr>
+          <w:noProof/>
+          <w:sz w:val="24"/>
+          <w:szCs w:val="24"/>
+          <w:lang w:val="en-US"/>
+        </w:rPr>
+      </w:pPr>
+      <w:r>
+        <w:rPr>
+          <w:noProof/>
+          <w:sz w:val="24"/>
+          <w:szCs w:val="24"/>
+          <w:lang w:val="en-US"/>
+        </w:rPr>
+        <w:t>locationId -&gt; Location.locationId</w:t>
+      </w:r>
+    </w:p>
+    <w:p>
+      <w:pPr>
+        <w:spacing w:after="0"/>
+        <w:rPr>
+          <w:noProof/>
+          <w:sz w:val="24"/>
+          <w:szCs w:val="24"/>
+          <w:lang w:val="en-US"/>
+        </w:rPr>
+      </w:pPr>
+    </w:p>
+    <w:p>
+      <w:pPr>
+        <w:spacing w:after="0"/>
+        <w:rPr>
+          <w:noProof/>
+          <w:sz w:val="24"/>
+          <w:szCs w:val="24"/>
+          <w:lang w:val="en-US"/>
+        </w:rPr>
+      </w:pPr>
+      <w:r>
+        <w:rPr>
+          <w:noProof/>
+          <w:sz w:val="24"/>
+          <w:szCs w:val="24"/>
+          <w:lang w:val="en-US"/>
+        </w:rPr>
+        <w:t>Genre(</w:t>
+      </w:r>
+      <w:r>
+        <w:rPr>
+          <w:noProof/>
+          <w:sz w:val="24"/>
+          <w:szCs w:val="24"/>
+          <w:u w:val="single"/>
+          <w:lang w:val="en-US"/>
+        </w:rPr>
+        <w:t>genreId</w:t>
+      </w:r>
+      <w:r>
+        <w:rPr>
+          <w:noProof/>
+          <w:sz w:val="24"/>
+          <w:szCs w:val="24"/>
+          <w:lang w:val="en-US"/>
+        </w:rPr>
+        <w:t>, name)</w:t>
+      </w:r>
+    </w:p>
+    <w:p>
+      <w:pPr>
+        <w:spacing w:after="0"/>
+        <w:rPr>
+          <w:noProof/>
+          <w:sz w:val="24"/>
+          <w:szCs w:val="24"/>
+          <w:lang w:val="en-US"/>
+        </w:rPr>
+      </w:pPr>
+    </w:p>
+    <w:p>
+      <w:pPr>
+        <w:spacing w:after="0"/>
+        <w:rPr>
+          <w:noProof/>
+          <w:sz w:val="24"/>
+          <w:szCs w:val="24"/>
+          <w:lang w:val="en-US"/>
+        </w:rPr>
+      </w:pPr>
+      <w:r>
+        <w:rPr>
+          <w:noProof/>
+          <w:sz w:val="24"/>
+          <w:szCs w:val="24"/>
+          <w:lang w:val="en-US"/>
+        </w:rPr>
+        <w:t>MovieGenre(</w:t>
+      </w:r>
+      <w:r>
+        <w:rPr>
+          <w:i/>
+          <w:noProof/>
+          <w:sz w:val="24"/>
+          <w:szCs w:val="24"/>
+          <w:u w:val="single"/>
+          <w:lang w:val="en-US"/>
         </w:rPr>
         <w:t>movieId</w:t>
       </w:r>
       <w:r>
         <w:rPr>
-          <w:u w:val="single"/>
-        </w:rPr>
-        <w:t>,</w:t>
+          <w:noProof/>
+          <w:sz w:val="24"/>
+          <w:szCs w:val="24"/>
+          <w:u w:val="single"/>
+          <w:lang w:val="en-US"/>
+        </w:rPr>
+        <w:t xml:space="preserve">, </w:t>
       </w:r>
       <w:r>
         <w:rPr>
           <w:i/>
-          <w:u w:val="single"/>
-        </w:rPr>
-        <w:t>actorId</w:t>
-      </w:r>
-      <w:r>
-        <w:rPr>
-          <w:u w:val="single"/>
+          <w:noProof/>
+          <w:sz w:val="24"/>
+          <w:szCs w:val="24"/>
+          <w:u w:val="single"/>
+          <w:lang w:val="en-US"/>
+        </w:rPr>
+        <w:t>genreId</w:t>
+      </w:r>
+      <w:r>
+        <w:rPr>
+          <w:noProof/>
+          <w:sz w:val="24"/>
+          <w:szCs w:val="24"/>
+          <w:lang w:val="en-US"/>
+        </w:rPr>
+        <w:t>)</w:t>
+      </w:r>
+    </w:p>
+    <w:p>
+      <w:pPr>
+        <w:spacing w:after="0"/>
+        <w:rPr>
+          <w:noProof/>
+          <w:sz w:val="24"/>
+          <w:szCs w:val="24"/>
+          <w:lang w:val="en-US"/>
+        </w:rPr>
+      </w:pPr>
+      <w:r>
+        <w:rPr>
+          <w:noProof/>
+          <w:sz w:val="24"/>
+          <w:szCs w:val="24"/>
+          <w:lang w:val="en-US"/>
+        </w:rPr>
+        <w:t>movieId -&gt; Movie.movieId</w:t>
+      </w:r>
+    </w:p>
+    <w:p>
+      <w:pPr>
+        <w:spacing w:after="0"/>
+        <w:rPr>
+          <w:noProof/>
+          <w:sz w:val="24"/>
+          <w:szCs w:val="24"/>
+          <w:lang w:val="en-US"/>
+        </w:rPr>
+      </w:pPr>
+      <w:r>
+        <w:rPr>
+          <w:noProof/>
+          <w:sz w:val="24"/>
+          <w:szCs w:val="24"/>
+          <w:lang w:val="en-US"/>
+        </w:rPr>
+        <w:t>genreId -&gt; Genre.genreId</w:t>
+      </w:r>
+    </w:p>
+    <w:p>
+      <w:pPr>
+        <w:spacing w:after="0"/>
+        <w:rPr>
+          <w:noProof/>
+          <w:sz w:val="24"/>
+          <w:szCs w:val="24"/>
+          <w:lang w:val="en-US"/>
+        </w:rPr>
+      </w:pPr>
+    </w:p>
+    <w:p>
+      <w:pPr>
+        <w:spacing w:after="0"/>
+        <w:rPr>
+          <w:noProof/>
+          <w:sz w:val="24"/>
+          <w:szCs w:val="24"/>
+          <w:lang w:val="en-US"/>
+        </w:rPr>
+      </w:pPr>
+      <w:r>
+        <w:rPr>
+          <w:noProof/>
+          <w:sz w:val="24"/>
+          <w:szCs w:val="24"/>
+          <w:lang w:val="en-US"/>
+        </w:rPr>
+        <w:t>SerieGenre(</w:t>
+      </w:r>
+      <w:r>
+        <w:rPr>
+          <w:i/>
+          <w:noProof/>
+          <w:sz w:val="24"/>
+          <w:szCs w:val="24"/>
+          <w:u w:val="single"/>
+          <w:lang w:val="en-US"/>
+        </w:rPr>
+        <w:t>serieId</w:t>
+      </w:r>
+      <w:r>
+        <w:rPr>
+          <w:noProof/>
+          <w:sz w:val="24"/>
+          <w:szCs w:val="24"/>
+          <w:u w:val="single"/>
+          <w:lang w:val="en-US"/>
         </w:rPr>
         <w:t xml:space="preserve">, </w:t>
       </w:r>
       <w:r>
-        <w:t>voice, creditedAs, characterName, billingPosition)</w:t>
-      </w:r>
-    </w:p>
-    <w:p>
-      <w:r>
-        <w:t>movieId -&gt; Movie.movieId</w:t>
-      </w:r>
-    </w:p>
-    <w:p>
-      <w:r>
-        <w:t>actorId -&gt; Actor.actorId</w:t>
-      </w:r>
-    </w:p>
-    <w:p/>
-    <w:p>
-      <w:r>
-        <w:t>Actor(</w:t>
-      </w:r>
-      <w:r>
-        <w:rPr>
-          <w:u w:val="single"/>
-        </w:rPr>
-        <w:t>actorId</w:t>
-      </w:r>
-      <w:r>
-        <w:t>, name, realName, height, dateBirth, locationBirth, dateDeath, locationDeath, causeOfDeath, gender)</w:t>
-      </w:r>
-    </w:p>
-    <w:p/>
-    <w:p>
-      <w:r>
-        <w:t>ActorInSerie(</w:t>
-      </w:r>
-      <w:r>
         <w:rPr>
           <w:i/>
-          <w:u w:val="single"/>
-        </w:rPr>
-        <w:t>serieId</w:t>
-      </w:r>
-      <w:r>
-        <w:rPr>
-          <w:u w:val="single"/>
-        </w:rPr>
-        <w:t>,</w:t>
-      </w:r>
-      <w:r>
-        <w:rPr>
-          <w:i/>
-          <w:u w:val="single"/>
-        </w:rPr>
-        <w:t>actorid</w:t>
-      </w:r>
-      <w:r>
-        <w:t>, voice, creditedAs, characterName, billingPosition)</w:t>
-      </w:r>
-    </w:p>
-    <w:p>
-      <w:r>
+          <w:noProof/>
+          <w:sz w:val="24"/>
+          <w:szCs w:val="24"/>
+          <w:u w:val="single"/>
+          <w:lang w:val="en-US"/>
+        </w:rPr>
+        <w:t>genreId</w:t>
+      </w:r>
+      <w:r>
+        <w:rPr>
+          <w:noProof/>
+          <w:sz w:val="24"/>
+          <w:szCs w:val="24"/>
+          <w:u w:val="single"/>
+          <w:lang w:val="en-US"/>
+        </w:rPr>
+        <w:t>)</w:t>
+      </w:r>
+    </w:p>
+    <w:p>
+      <w:pPr>
+        <w:spacing w:after="0"/>
+        <w:rPr>
+          <w:noProof/>
+          <w:sz w:val="24"/>
+          <w:szCs w:val="24"/>
+          <w:lang w:val="en-US"/>
+        </w:rPr>
+      </w:pPr>
+      <w:r>
+        <w:rPr>
+          <w:noProof/>
+          <w:sz w:val="24"/>
+          <w:szCs w:val="24"/>
+          <w:lang w:val="en-US"/>
+        </w:rPr>
         <w:t>serieId -&gt; Serie.serieId</w:t>
       </w:r>
     </w:p>
     <w:p>
-      <w:r>
-        <w:t>actorId -&gt; Actor.actorId</w:t>
-      </w:r>
-    </w:p>
-    <w:p/>
-    <w:p>
-      <w:r>
-        <w:t>Serie(</w:t>
-      </w:r>
-      <w:r>
-        <w:rPr>
-          <w:u w:val="single"/>
-        </w:rPr>
-        <w:t xml:space="preserve">serieId, </w:t>
-      </w:r>
-      <w:r>
-        <w:t>title, serieStart, quarter, episodeName, episodeDate, seasonNr, episodeNr, episodeYear, state, ratingMajor, ratingMinor)</w:t>
-      </w:r>
-    </w:p>
-    <w:p/>
-    <w:p>
-      <w:r>
-        <w:t>LocationSerie(</w:t>
-      </w:r>
-      <w:r>
-        <w:rPr>
-          <w:i/>
-          <w:u w:val="single"/>
-        </w:rPr>
-        <w:t>serieId</w:t>
-      </w:r>
-      <w:r>
-        <w:rPr>
-          <w:u w:val="single"/>
-        </w:rPr>
-        <w:t xml:space="preserve">, </w:t>
-      </w:r>
-      <w:r>
-        <w:rPr>
-          <w:i/>
-          <w:u w:val="single"/>
-        </w:rPr>
-        <w:t>locationI</w:t>
-      </w:r>
-      <w:r>
-        <w:rPr>
-          <w:i/>
-          <w:u w:val="single"/>
-        </w:rPr>
-        <w:t>d</w:t>
-      </w:r>
-      <w:r>
-        <w:t>)</w:t>
-      </w:r>
-    </w:p>
-    <w:p>
-      <w:r>
-        <w:t>serieId -&gt; Serie.serieId</w:t>
-      </w:r>
-    </w:p>
-    <w:p>
-      <w:r>
-        <w:t>locationId -&gt; Location.locationId</w:t>
-      </w:r>
-    </w:p>
-    <w:p/>
-    <w:p>
-      <w:r>
-        <w:t>Location(locationId, location)</w:t>
-      </w:r>
-    </w:p>
-    <w:p/>
-    <w:p>
-      <w:r>
-        <w:t>LocationMovie(</w:t>
-      </w:r>
-      <w:r>
-        <w:rPr>
-          <w:i/>
-          <w:u w:val="single"/>
-        </w:rPr>
-        <w:t>movieId</w:t>
-      </w:r>
-      <w:r>
-        <w:rPr>
-          <w:u w:val="single"/>
-        </w:rPr>
-        <w:t xml:space="preserve">, </w:t>
-      </w:r>
-      <w:r>
-        <w:rPr>
-          <w:i/>
-          <w:u w:val="single"/>
-        </w:rPr>
-        <w:t>locationId</w:t>
-      </w:r>
-      <w:r>
-        <w:t>)</w:t>
-      </w:r>
-    </w:p>
-    <w:p>
-      <w:r>
-        <w:t>movieId -&gt; Movie.movieId</w:t>
-      </w:r>
-    </w:p>
-    <w:p>
-      <w:r>
-        <w:t>locationId -&gt; Location.locationId</w:t>
-      </w:r>
-    </w:p>
-    <w:p/>
-    <w:p>
-      <w:r>
-        <w:t>MovieGenre(</w:t>
-      </w:r>
-      <w:r>
-        <w:rPr>
-          <w:i/>
-          <w:u w:val="single"/>
-        </w:rPr>
-        <w:t>movieId</w:t>
-      </w:r>
-      <w:r>
-        <w:rPr>
-          <w:u w:val="single"/>
-        </w:rPr>
-        <w:t xml:space="preserve">, </w:t>
-      </w:r>
-      <w:r>
-        <w:rPr>
-          <w:i/>
-          <w:u w:val="single"/>
-        </w:rPr>
-        <w:t>genreId</w:t>
-      </w:r>
-      <w:r>
-        <w:t>)</w:t>
-      </w:r>
-    </w:p>
-    <w:p>
-      <w:r>
-        <w:t>movieId -&gt; Movie.movieId</w:t>
-      </w:r>
-    </w:p>
-    <w:p>
-      <w:r>
+      <w:pPr>
+        <w:spacing w:after="0"/>
+        <w:rPr>
+          <w:noProof/>
+          <w:sz w:val="24"/>
+          <w:szCs w:val="24"/>
+          <w:lang w:val="en-US"/>
+        </w:rPr>
+      </w:pPr>
+      <w:r>
+        <w:rPr>
+          <w:noProof/>
+          <w:sz w:val="24"/>
+          <w:szCs w:val="24"/>
+          <w:lang w:val="en-US"/>
+        </w:rPr>
         <w:t>genreId -&gt; Genre.genreId</w:t>
       </w:r>
     </w:p>
-    <w:p/>
-    <w:p>
-      <w:r>
-        <w:br w:type="page"/>
-      </w:r>
-    </w:p>
-    <w:p>
-      <w:r>
-        <w:lastRenderedPageBreak/>
-        <w:t>Genre(</w:t>
-      </w:r>
-      <w:r>
-        <w:rPr>
-          <w:u w:val="single"/>
-        </w:rPr>
-        <w:t>genreId</w:t>
-      </w:r>
-      <w:r>
-        <w:t>, name)</w:t>
-      </w:r>
-    </w:p>
-    <w:p/>
-    <w:p>
-      <w:r>
-        <w:t>SerieGenre(</w:t>
-      </w:r>
-      <w:r>
-        <w:rPr>
-          <w:i/>
-          <w:u w:val="single"/>
-        </w:rPr>
-        <w:t>serieId</w:t>
-      </w:r>
-      <w:r>
-        <w:rPr>
-          <w:u w:val="single"/>
-        </w:rPr>
-        <w:t xml:space="preserve">, </w:t>
-      </w:r>
-      <w:r>
-        <w:rPr>
-          <w:i/>
-          <w:u w:val="single"/>
-        </w:rPr>
-        <w:t>genreId</w:t>
-      </w:r>
-      <w:r>
-        <w:rPr>
-          <w:u w:val="single"/>
-        </w:rPr>
-        <w:t>)</w:t>
-      </w:r>
-    </w:p>
-    <w:p>
-      <w:r>
-        <w:t>serieId -&gt; Serie.serieId</w:t>
-      </w:r>
-    </w:p>
-    <w:p>
-      <w:r>
-        <w:t>genreId -&gt; Genre.genreId</w:t>
-      </w:r>
+    <w:p>
+      <w:pPr>
+        <w:spacing w:after="0"/>
+        <w:rPr>
+          <w:noProof/>
+          <w:sz w:val="24"/>
+          <w:szCs w:val="24"/>
+          <w:lang w:val="en-US"/>
+        </w:rPr>
+      </w:pPr>
+    </w:p>
+    <w:p>
+      <w:pPr>
+        <w:spacing w:after="0"/>
+        <w:rPr>
+          <w:noProof/>
+          <w:sz w:val="24"/>
+          <w:szCs w:val="24"/>
+          <w:lang w:val="en-US"/>
+        </w:rPr>
+      </w:pPr>
     </w:p>
     <w:sectPr>
       <w:pgSz w:w="11906" w:h="16838"/>
@@ -369,7 +1052,7 @@
       </w:pPr>
     </w:pPrDefault>
   </w:docDefaults>
-  <w:latentStyles w:defLockedState="0" w:defUIPriority="99" w:defSemiHidden="0" w:defUnhideWhenUsed="0" w:defQFormat="0" w:count="374">
+  <w:latentStyles w:defLockedState="0" w:defUIPriority="99" w:defSemiHidden="0" w:defUnhideWhenUsed="0" w:defQFormat="0" w:count="371">
     <w:lsdException w:name="Normal" w:uiPriority="0" w:qFormat="1"/>
     <w:lsdException w:name="heading 1" w:uiPriority="9" w:qFormat="1"/>
     <w:lsdException w:name="heading 2" w:semiHidden="1" w:uiPriority="9" w:unhideWhenUsed="1" w:qFormat="1"/>
@@ -741,21 +1424,18 @@
     <w:lsdException w:name="List Table 5 Dark Accent 6" w:uiPriority="50"/>
     <w:lsdException w:name="List Table 6 Colorful Accent 6" w:uiPriority="51"/>
     <w:lsdException w:name="List Table 7 Colorful Accent 6" w:uiPriority="52"/>
-    <w:lsdException w:name="Mention" w:semiHidden="1" w:unhideWhenUsed="1"/>
-    <w:lsdException w:name="Smart Hyperlink" w:semiHidden="1" w:unhideWhenUsed="1"/>
-    <w:lsdException w:name="Hashtag" w:semiHidden="1" w:unhideWhenUsed="1"/>
   </w:latentStyles>
-  <w:style w:type="paragraph" w:default="1" w:styleId="Standaard">
+  <w:style w:type="paragraph" w:default="1" w:styleId="Normal">
     <w:name w:val="Normal"/>
     <w:qFormat/>
   </w:style>
-  <w:style w:type="character" w:default="1" w:styleId="Standaardalinea-lettertype">
+  <w:style w:type="character" w:default="1" w:styleId="DefaultParagraphFont">
     <w:name w:val="Default Paragraph Font"/>
     <w:uiPriority w:val="1"/>
     <w:semiHidden/>
     <w:unhideWhenUsed/>
   </w:style>
-  <w:style w:type="table" w:default="1" w:styleId="Standaardtabel">
+  <w:style w:type="table" w:default="1" w:styleId="TableNormal">
     <w:name w:val="Normal Table"/>
     <w:uiPriority w:val="99"/>
     <w:semiHidden/>
@@ -770,7 +1450,7 @@
       </w:tblCellMar>
     </w:tblPr>
   </w:style>
-  <w:style w:type="numbering" w:default="1" w:styleId="Geenlijst">
+  <w:style w:type="numbering" w:default="1" w:styleId="NoList">
     <w:name w:val="No List"/>
     <w:uiPriority w:val="99"/>
     <w:semiHidden/>
@@ -1079,7 +1759,7 @@
 </file>
 
 <file path=customXml/itemProps1.xml><?xml version="1.0" encoding="utf-8"?>
-<ds:datastoreItem xmlns:ds="http://schemas.openxmlformats.org/officeDocument/2006/customXml" ds:itemID="{B9317C65-DEA4-4EC0-AB3E-D6C4A519D9DB}">
+<ds:datastoreItem xmlns:ds="http://schemas.openxmlformats.org/officeDocument/2006/customXml" ds:itemID="{39F4C8D4-63E0-473F-A517-24AF2B6DED08}">
   <ds:schemaRefs>
     <ds:schemaRef ds:uri="http://schemas.openxmlformats.org/officeDocument/2006/bibliography"/>
   </ds:schemaRefs>

</xml_diff>

<commit_message>
Strokendiagram namen naar lowercase met laag streepje _
</commit_message>
<xml_diff>
--- a/Strokendiagram.docx
+++ b/Strokendiagram.docx
@@ -1,6 +1,6 @@
 
 <file path=word/document.xml><?xml version="1.0" encoding="utf-8"?>
-<w:document xmlns:wpc="http://schemas.microsoft.com/office/word/2010/wordprocessingCanvas" xmlns:cx="http://schemas.microsoft.com/office/drawing/2014/chartex" xmlns:cx1="http://schemas.microsoft.com/office/drawing/2015/9/8/chartex" xmlns:mc="http://schemas.openxmlformats.org/markup-compatibility/2006" xmlns:o="urn:schemas-microsoft-com:office:office" xmlns:r="http://schemas.openxmlformats.org/officeDocument/2006/relationships" xmlns:m="http://schemas.openxmlformats.org/officeDocument/2006/math" xmlns:v="urn:schemas-microsoft-com:vml" xmlns:wp14="http://schemas.microsoft.com/office/word/2010/wordprocessingDrawing" xmlns:wp="http://schemas.openxmlformats.org/drawingml/2006/wordprocessingDrawing" xmlns:w10="urn:schemas-microsoft-com:office:word" xmlns:w="http://schemas.openxmlformats.org/wordprocessingml/2006/main" xmlns:w14="http://schemas.microsoft.com/office/word/2010/wordml" xmlns:w15="http://schemas.microsoft.com/office/word/2012/wordml" xmlns:w16se="http://schemas.microsoft.com/office/word/2015/wordml/symex" xmlns:wpg="http://schemas.microsoft.com/office/word/2010/wordprocessingGroup" xmlns:wpi="http://schemas.microsoft.com/office/word/2010/wordprocessingInk" xmlns:wne="http://schemas.microsoft.com/office/word/2006/wordml" xmlns:wps="http://schemas.microsoft.com/office/word/2010/wordprocessingShape" mc:Ignorable="w14 w15 w16se wp14">
+<w:document xmlns:wpc="http://schemas.microsoft.com/office/word/2010/wordprocessingCanvas" xmlns:cx="http://schemas.microsoft.com/office/drawing/2014/chartex" xmlns:cx1="http://schemas.microsoft.com/office/drawing/2015/9/8/chartex" xmlns:cx2="http://schemas.microsoft.com/office/drawing/2015/10/21/chartex" xmlns:cx3="http://schemas.microsoft.com/office/drawing/2016/5/9/chartex" xmlns:cx4="http://schemas.microsoft.com/office/drawing/2016/5/10/chartex" xmlns:cx5="http://schemas.microsoft.com/office/drawing/2016/5/11/chartex" xmlns:mc="http://schemas.openxmlformats.org/markup-compatibility/2006" xmlns:o="urn:schemas-microsoft-com:office:office" xmlns:r="http://schemas.openxmlformats.org/officeDocument/2006/relationships" xmlns:m="http://schemas.openxmlformats.org/officeDocument/2006/math" xmlns:v="urn:schemas-microsoft-com:vml" xmlns:wp14="http://schemas.microsoft.com/office/word/2010/wordprocessingDrawing" xmlns:wp="http://schemas.openxmlformats.org/drawingml/2006/wordprocessingDrawing" xmlns:w10="urn:schemas-microsoft-com:office:word" xmlns:w="http://schemas.openxmlformats.org/wordprocessingml/2006/main" xmlns:w14="http://schemas.microsoft.com/office/word/2010/wordml" xmlns:w15="http://schemas.microsoft.com/office/word/2012/wordml" xmlns:w16se="http://schemas.microsoft.com/office/word/2015/wordml/symex" xmlns:wpg="http://schemas.microsoft.com/office/word/2010/wordprocessingGroup" xmlns:wpi="http://schemas.microsoft.com/office/word/2010/wordprocessingInk" xmlns:wne="http://schemas.microsoft.com/office/word/2006/wordml" xmlns:wps="http://schemas.microsoft.com/office/word/2010/wordprocessingShape" mc:Ignorable="w14 w15 w16se wp14">
   <w:body>
     <w:p>
       <w:pPr>
@@ -20,7 +20,17 @@
           <w:szCs w:val="24"/>
           <w:lang w:val="en-US"/>
         </w:rPr>
-        <w:t>Strokendiagram</w:t>
+        <w:t>s</w:t>
+      </w:r>
+      <w:r>
+        <w:rPr>
+          <w:b/>
+          <w:noProof/>
+          <w:sz w:val="24"/>
+          <w:szCs w:val="24"/>
+          <w:lang w:val="en-US"/>
+        </w:rPr>
+        <w:t>trokendiagram</w:t>
       </w:r>
     </w:p>
     <w:p>
@@ -40,26 +50,102 @@
           <w:szCs w:val="24"/>
           <w:lang w:val="en-US"/>
         </w:rPr>
-        <w:t>Movie(</w:t>
-      </w:r>
-      <w:r>
-        <w:rPr>
-          <w:noProof/>
-          <w:sz w:val="24"/>
-          <w:szCs w:val="24"/>
-          <w:u w:val="single"/>
-          <w:lang w:val="en-US"/>
-        </w:rPr>
-        <w:t>movieId,</w:t>
-      </w:r>
-      <w:r>
-        <w:rPr>
-          <w:noProof/>
-          <w:sz w:val="24"/>
-          <w:szCs w:val="24"/>
-          <w:lang w:val="en-US"/>
-        </w:rPr>
-        <w:t xml:space="preserve"> title, year, quarter, platform, state, ratingMajor, ratingMinor</w:t>
+        <w:t>m</w:t>
+      </w:r>
+      <w:r>
+        <w:rPr>
+          <w:noProof/>
+          <w:sz w:val="24"/>
+          <w:szCs w:val="24"/>
+          <w:lang w:val="en-US"/>
+        </w:rPr>
+        <w:t>ovie(</w:t>
+      </w:r>
+      <w:r>
+        <w:rPr>
+          <w:noProof/>
+          <w:sz w:val="24"/>
+          <w:szCs w:val="24"/>
+          <w:u w:val="single"/>
+          <w:lang w:val="en-US"/>
+        </w:rPr>
+        <w:t>movie</w:t>
+      </w:r>
+      <w:r>
+        <w:rPr>
+          <w:b/>
+          <w:noProof/>
+          <w:sz w:val="24"/>
+          <w:szCs w:val="24"/>
+          <w:u w:val="single"/>
+          <w:lang w:val="en-US"/>
+        </w:rPr>
+        <w:t>_</w:t>
+      </w:r>
+      <w:r>
+        <w:rPr>
+          <w:noProof/>
+          <w:sz w:val="24"/>
+          <w:szCs w:val="24"/>
+          <w:u w:val="single"/>
+          <w:lang w:val="en-US"/>
+        </w:rPr>
+        <w:t>i</w:t>
+      </w:r>
+      <w:r>
+        <w:rPr>
+          <w:noProof/>
+          <w:sz w:val="24"/>
+          <w:szCs w:val="24"/>
+          <w:u w:val="single"/>
+          <w:lang w:val="en-US"/>
+        </w:rPr>
+        <w:t>d,</w:t>
+      </w:r>
+      <w:r>
+        <w:rPr>
+          <w:noProof/>
+          <w:sz w:val="24"/>
+          <w:szCs w:val="24"/>
+          <w:lang w:val="en-US"/>
+        </w:rPr>
+        <w:t xml:space="preserve"> title, year, quarter, platform, state, rating</w:t>
+      </w:r>
+      <w:r>
+        <w:rPr>
+          <w:noProof/>
+          <w:sz w:val="24"/>
+          <w:szCs w:val="24"/>
+          <w:lang w:val="en-US"/>
+        </w:rPr>
+        <w:t>_m</w:t>
+      </w:r>
+      <w:r>
+        <w:rPr>
+          <w:noProof/>
+          <w:sz w:val="24"/>
+          <w:szCs w:val="24"/>
+          <w:lang w:val="en-US"/>
+        </w:rPr>
+        <w:t>ajor, rating</w:t>
+      </w:r>
+      <w:r>
+        <w:rPr>
+          <w:noProof/>
+          <w:sz w:val="24"/>
+          <w:szCs w:val="24"/>
+          <w:lang w:val="en-US"/>
+        </w:rPr>
+        <w:t>_m</w:t>
+      </w:r>
+      <w:r>
+        <w:rPr>
+          <w:noProof/>
+          <w:sz w:val="24"/>
+          <w:szCs w:val="24"/>
+          <w:lang w:val="en-US"/>
+        </w:rPr>
+        <w:t>inor</w:t>
       </w:r>
       <w:r>
         <w:rPr>
@@ -108,26 +194,210 @@
           <w:szCs w:val="24"/>
           <w:lang w:val="en-US"/>
         </w:rPr>
-        <w:t>Serie(</w:t>
-      </w:r>
-      <w:r>
-        <w:rPr>
-          <w:noProof/>
-          <w:sz w:val="24"/>
-          <w:szCs w:val="24"/>
-          <w:u w:val="single"/>
-          <w:lang w:val="en-US"/>
-        </w:rPr>
-        <w:t xml:space="preserve">serieId, </w:t>
-      </w:r>
-      <w:r>
-        <w:rPr>
-          <w:noProof/>
-          <w:sz w:val="24"/>
-          <w:szCs w:val="24"/>
-          <w:lang w:val="en-US"/>
-        </w:rPr>
-        <w:t>title, serieStart, quarter, episodeName, episodeDate, seasonNr, episodeNr, episodeYear, state, ratingMajor, ratingMinor, voters)</w:t>
+        <w:t>s</w:t>
+      </w:r>
+      <w:r>
+        <w:rPr>
+          <w:noProof/>
+          <w:sz w:val="24"/>
+          <w:szCs w:val="24"/>
+          <w:lang w:val="en-US"/>
+        </w:rPr>
+        <w:t>erie(</w:t>
+      </w:r>
+      <w:r>
+        <w:rPr>
+          <w:noProof/>
+          <w:sz w:val="24"/>
+          <w:szCs w:val="24"/>
+          <w:u w:val="single"/>
+          <w:lang w:val="en-US"/>
+        </w:rPr>
+        <w:t>serie</w:t>
+      </w:r>
+      <w:r>
+        <w:rPr>
+          <w:b/>
+          <w:noProof/>
+          <w:sz w:val="24"/>
+          <w:szCs w:val="24"/>
+          <w:u w:val="single"/>
+          <w:lang w:val="en-US"/>
+        </w:rPr>
+        <w:t>_</w:t>
+      </w:r>
+      <w:r>
+        <w:rPr>
+          <w:noProof/>
+          <w:sz w:val="24"/>
+          <w:szCs w:val="24"/>
+          <w:u w:val="single"/>
+          <w:lang w:val="en-US"/>
+        </w:rPr>
+        <w:t>i</w:t>
+      </w:r>
+      <w:r>
+        <w:rPr>
+          <w:noProof/>
+          <w:sz w:val="24"/>
+          <w:szCs w:val="24"/>
+          <w:u w:val="single"/>
+          <w:lang w:val="en-US"/>
+        </w:rPr>
+        <w:t xml:space="preserve">d, </w:t>
+      </w:r>
+      <w:r>
+        <w:rPr>
+          <w:noProof/>
+          <w:sz w:val="24"/>
+          <w:szCs w:val="24"/>
+          <w:lang w:val="en-US"/>
+        </w:rPr>
+        <w:t>title, serie</w:t>
+      </w:r>
+      <w:r>
+        <w:rPr>
+          <w:noProof/>
+          <w:sz w:val="24"/>
+          <w:szCs w:val="24"/>
+          <w:lang w:val="en-US"/>
+        </w:rPr>
+        <w:t>_s</w:t>
+      </w:r>
+      <w:r>
+        <w:rPr>
+          <w:noProof/>
+          <w:sz w:val="24"/>
+          <w:szCs w:val="24"/>
+          <w:lang w:val="en-US"/>
+        </w:rPr>
+        <w:t>tart, quarter, episode</w:t>
+      </w:r>
+      <w:r>
+        <w:rPr>
+          <w:noProof/>
+          <w:sz w:val="24"/>
+          <w:szCs w:val="24"/>
+          <w:lang w:val="en-US"/>
+        </w:rPr>
+        <w:t>_n</w:t>
+      </w:r>
+      <w:r>
+        <w:rPr>
+          <w:noProof/>
+          <w:sz w:val="24"/>
+          <w:szCs w:val="24"/>
+          <w:lang w:val="en-US"/>
+        </w:rPr>
+        <w:t>ame, episode</w:t>
+      </w:r>
+      <w:r>
+        <w:rPr>
+          <w:noProof/>
+          <w:sz w:val="24"/>
+          <w:szCs w:val="24"/>
+          <w:lang w:val="en-US"/>
+        </w:rPr>
+        <w:t>_d</w:t>
+      </w:r>
+      <w:r>
+        <w:rPr>
+          <w:noProof/>
+          <w:sz w:val="24"/>
+          <w:szCs w:val="24"/>
+          <w:lang w:val="en-US"/>
+        </w:rPr>
+        <w:t>ate, season</w:t>
+      </w:r>
+      <w:r>
+        <w:rPr>
+          <w:noProof/>
+          <w:sz w:val="24"/>
+          <w:szCs w:val="24"/>
+          <w:lang w:val="en-US"/>
+        </w:rPr>
+        <w:t>_n</w:t>
+      </w:r>
+      <w:r>
+        <w:rPr>
+          <w:noProof/>
+          <w:sz w:val="24"/>
+          <w:szCs w:val="24"/>
+          <w:lang w:val="en-US"/>
+        </w:rPr>
+        <w:t>r, episode</w:t>
+      </w:r>
+      <w:r>
+        <w:rPr>
+          <w:noProof/>
+          <w:sz w:val="24"/>
+          <w:szCs w:val="24"/>
+          <w:lang w:val="en-US"/>
+        </w:rPr>
+        <w:t>_n</w:t>
+      </w:r>
+      <w:r>
+        <w:rPr>
+          <w:noProof/>
+          <w:sz w:val="24"/>
+          <w:szCs w:val="24"/>
+          <w:lang w:val="en-US"/>
+        </w:rPr>
+        <w:t>r, episode</w:t>
+      </w:r>
+      <w:r>
+        <w:rPr>
+          <w:noProof/>
+          <w:sz w:val="24"/>
+          <w:szCs w:val="24"/>
+          <w:lang w:val="en-US"/>
+        </w:rPr>
+        <w:t>_y</w:t>
+      </w:r>
+      <w:r>
+        <w:rPr>
+          <w:noProof/>
+          <w:sz w:val="24"/>
+          <w:szCs w:val="24"/>
+          <w:lang w:val="en-US"/>
+        </w:rPr>
+        <w:t>ear, state, rating</w:t>
+      </w:r>
+      <w:r>
+        <w:rPr>
+          <w:noProof/>
+          <w:sz w:val="24"/>
+          <w:szCs w:val="24"/>
+          <w:lang w:val="en-US"/>
+        </w:rPr>
+        <w:t>_m</w:t>
+      </w:r>
+      <w:r>
+        <w:rPr>
+          <w:noProof/>
+          <w:sz w:val="24"/>
+          <w:szCs w:val="24"/>
+          <w:lang w:val="en-US"/>
+        </w:rPr>
+        <w:t>ajor, rating</w:t>
+      </w:r>
+      <w:r>
+        <w:rPr>
+          <w:noProof/>
+          <w:sz w:val="24"/>
+          <w:szCs w:val="24"/>
+          <w:lang w:val="en-US"/>
+        </w:rPr>
+        <w:t>_m</w:t>
+      </w:r>
+      <w:r>
+        <w:rPr>
+          <w:noProof/>
+          <w:sz w:val="24"/>
+          <w:szCs w:val="24"/>
+          <w:lang w:val="en-US"/>
+        </w:rPr>
+        <w:t>inor, voters)</w:t>
       </w:r>
     </w:p>
     <w:p>
@@ -158,26 +428,174 @@
           <w:szCs w:val="24"/>
           <w:lang w:val="en-US"/>
         </w:rPr>
-        <w:t>Actor(</w:t>
-      </w:r>
-      <w:r>
-        <w:rPr>
-          <w:noProof/>
-          <w:sz w:val="24"/>
-          <w:szCs w:val="24"/>
-          <w:u w:val="single"/>
-          <w:lang w:val="en-US"/>
-        </w:rPr>
-        <w:t>actorId</w:t>
-      </w:r>
-      <w:r>
-        <w:rPr>
-          <w:noProof/>
-          <w:sz w:val="24"/>
-          <w:szCs w:val="24"/>
-          <w:lang w:val="en-US"/>
-        </w:rPr>
-        <w:t>, name, realName, height, dateBirth, locationBirth, dateDeath, locationDeath, causeDeath, gender)</w:t>
+        <w:t>a</w:t>
+      </w:r>
+      <w:r>
+        <w:rPr>
+          <w:noProof/>
+          <w:sz w:val="24"/>
+          <w:szCs w:val="24"/>
+          <w:lang w:val="en-US"/>
+        </w:rPr>
+        <w:t>ctor(</w:t>
+      </w:r>
+      <w:r>
+        <w:rPr>
+          <w:noProof/>
+          <w:sz w:val="24"/>
+          <w:szCs w:val="24"/>
+          <w:u w:val="single"/>
+          <w:lang w:val="en-US"/>
+        </w:rPr>
+        <w:t>actor</w:t>
+      </w:r>
+      <w:r>
+        <w:rPr>
+          <w:b/>
+          <w:noProof/>
+          <w:sz w:val="24"/>
+          <w:szCs w:val="24"/>
+          <w:u w:val="single"/>
+          <w:lang w:val="en-US"/>
+        </w:rPr>
+        <w:t>_</w:t>
+      </w:r>
+      <w:r>
+        <w:rPr>
+          <w:noProof/>
+          <w:sz w:val="24"/>
+          <w:szCs w:val="24"/>
+          <w:u w:val="single"/>
+          <w:lang w:val="en-US"/>
+        </w:rPr>
+        <w:t>i</w:t>
+      </w:r>
+      <w:r>
+        <w:rPr>
+          <w:noProof/>
+          <w:sz w:val="24"/>
+          <w:szCs w:val="24"/>
+          <w:u w:val="single"/>
+          <w:lang w:val="en-US"/>
+        </w:rPr>
+        <w:t>d</w:t>
+      </w:r>
+      <w:r>
+        <w:rPr>
+          <w:noProof/>
+          <w:sz w:val="24"/>
+          <w:szCs w:val="24"/>
+          <w:lang w:val="en-US"/>
+        </w:rPr>
+        <w:t>, name, real</w:t>
+      </w:r>
+      <w:r>
+        <w:rPr>
+          <w:noProof/>
+          <w:sz w:val="24"/>
+          <w:szCs w:val="24"/>
+          <w:lang w:val="en-US"/>
+        </w:rPr>
+        <w:t>_n</w:t>
+      </w:r>
+      <w:r>
+        <w:rPr>
+          <w:noProof/>
+          <w:sz w:val="24"/>
+          <w:szCs w:val="24"/>
+          <w:lang w:val="en-US"/>
+        </w:rPr>
+        <w:t>ame, height, date</w:t>
+      </w:r>
+      <w:r>
+        <w:rPr>
+          <w:noProof/>
+          <w:sz w:val="24"/>
+          <w:szCs w:val="24"/>
+          <w:lang w:val="en-US"/>
+        </w:rPr>
+        <w:t>_b</w:t>
+      </w:r>
+      <w:r>
+        <w:rPr>
+          <w:noProof/>
+          <w:sz w:val="24"/>
+          <w:szCs w:val="24"/>
+          <w:lang w:val="en-US"/>
+        </w:rPr>
+        <w:t>irth, location</w:t>
+      </w:r>
+      <w:r>
+        <w:rPr>
+          <w:noProof/>
+          <w:sz w:val="24"/>
+          <w:szCs w:val="24"/>
+          <w:lang w:val="en-US"/>
+        </w:rPr>
+        <w:t>_b</w:t>
+      </w:r>
+      <w:r>
+        <w:rPr>
+          <w:noProof/>
+          <w:sz w:val="24"/>
+          <w:szCs w:val="24"/>
+          <w:lang w:val="en-US"/>
+        </w:rPr>
+        <w:t>irth, date</w:t>
+      </w:r>
+      <w:r>
+        <w:rPr>
+          <w:noProof/>
+          <w:sz w:val="24"/>
+          <w:szCs w:val="24"/>
+          <w:lang w:val="en-US"/>
+        </w:rPr>
+        <w:t>_d</w:t>
+      </w:r>
+      <w:r>
+        <w:rPr>
+          <w:noProof/>
+          <w:sz w:val="24"/>
+          <w:szCs w:val="24"/>
+          <w:lang w:val="en-US"/>
+        </w:rPr>
+        <w:t>eath, location</w:t>
+      </w:r>
+      <w:r>
+        <w:rPr>
+          <w:noProof/>
+          <w:sz w:val="24"/>
+          <w:szCs w:val="24"/>
+          <w:lang w:val="en-US"/>
+        </w:rPr>
+        <w:t>_d</w:t>
+      </w:r>
+      <w:r>
+        <w:rPr>
+          <w:noProof/>
+          <w:sz w:val="24"/>
+          <w:szCs w:val="24"/>
+          <w:lang w:val="en-US"/>
+        </w:rPr>
+        <w:t>eath, cause</w:t>
+      </w:r>
+      <w:r>
+        <w:rPr>
+          <w:noProof/>
+          <w:sz w:val="24"/>
+          <w:szCs w:val="24"/>
+          <w:lang w:val="en-US"/>
+        </w:rPr>
+        <w:t>_d</w:t>
+      </w:r>
+      <w:r>
+        <w:rPr>
+          <w:noProof/>
+          <w:sz w:val="24"/>
+          <w:szCs w:val="24"/>
+          <w:lang w:val="en-US"/>
+        </w:rPr>
+        <w:t>eath, gender)</w:t>
       </w:r>
     </w:p>
     <w:p>
@@ -208,27 +626,97 @@
           <w:szCs w:val="24"/>
           <w:lang w:val="en-US"/>
         </w:rPr>
-        <w:t>ActorI</w:t>
-      </w:r>
-      <w:r>
-        <w:rPr>
-          <w:noProof/>
-          <w:sz w:val="24"/>
-          <w:szCs w:val="24"/>
-          <w:lang w:val="en-US"/>
-        </w:rPr>
-        <w:t>nMovie(</w:t>
-      </w:r>
-      <w:r>
-        <w:rPr>
-          <w:i/>
-          <w:noProof/>
-          <w:sz w:val="24"/>
-          <w:szCs w:val="24"/>
-          <w:u w:val="single"/>
-          <w:lang w:val="en-US"/>
-        </w:rPr>
-        <w:t>movieId</w:t>
+        <w:t>a</w:t>
+      </w:r>
+      <w:r>
+        <w:rPr>
+          <w:noProof/>
+          <w:sz w:val="24"/>
+          <w:szCs w:val="24"/>
+          <w:lang w:val="en-US"/>
+        </w:rPr>
+        <w:t>ctor</w:t>
+      </w:r>
+      <w:r>
+        <w:rPr>
+          <w:noProof/>
+          <w:sz w:val="24"/>
+          <w:szCs w:val="24"/>
+          <w:lang w:val="en-US"/>
+        </w:rPr>
+        <w:t>_i</w:t>
+      </w:r>
+      <w:r>
+        <w:rPr>
+          <w:noProof/>
+          <w:sz w:val="24"/>
+          <w:szCs w:val="24"/>
+          <w:lang w:val="en-US"/>
+        </w:rPr>
+        <w:t>n</w:t>
+      </w:r>
+      <w:r>
+        <w:rPr>
+          <w:noProof/>
+          <w:sz w:val="24"/>
+          <w:szCs w:val="24"/>
+          <w:lang w:val="en-US"/>
+        </w:rPr>
+        <w:t>_m</w:t>
+      </w:r>
+      <w:r>
+        <w:rPr>
+          <w:noProof/>
+          <w:sz w:val="24"/>
+          <w:szCs w:val="24"/>
+          <w:lang w:val="en-US"/>
+        </w:rPr>
+        <w:t>ovie(</w:t>
+      </w:r>
+      <w:r>
+        <w:rPr>
+          <w:i/>
+          <w:noProof/>
+          <w:sz w:val="24"/>
+          <w:szCs w:val="24"/>
+          <w:u w:val="single"/>
+          <w:lang w:val="en-US"/>
+        </w:rPr>
+        <w:t>movie</w:t>
+      </w:r>
+      <w:r>
+        <w:rPr>
+          <w:b/>
+          <w:i/>
+          <w:noProof/>
+          <w:sz w:val="24"/>
+          <w:szCs w:val="24"/>
+          <w:u w:val="single"/>
+          <w:lang w:val="en-US"/>
+        </w:rPr>
+        <w:t>_</w:t>
+      </w:r>
+      <w:r>
+        <w:rPr>
+          <w:i/>
+          <w:noProof/>
+          <w:sz w:val="24"/>
+          <w:szCs w:val="24"/>
+          <w:u w:val="single"/>
+          <w:lang w:val="en-US"/>
+        </w:rPr>
+        <w:t>i</w:t>
+      </w:r>
+      <w:r>
+        <w:rPr>
+          <w:i/>
+          <w:noProof/>
+          <w:sz w:val="24"/>
+          <w:szCs w:val="24"/>
+          <w:u w:val="single"/>
+          <w:lang w:val="en-US"/>
+        </w:rPr>
+        <w:t>d</w:t>
       </w:r>
       <w:r>
         <w:rPr>
@@ -242,14 +730,60 @@
       </w:r>
       <w:r>
         <w:rPr>
-          <w:i/>
-          <w:noProof/>
-          <w:sz w:val="24"/>
-          <w:szCs w:val="24"/>
-          <w:u w:val="single"/>
-          <w:lang w:val="en-US"/>
-        </w:rPr>
-        <w:t>actorId</w:t>
+          <w:noProof/>
+          <w:sz w:val="24"/>
+          <w:szCs w:val="24"/>
+          <w:u w:val="single"/>
+          <w:lang w:val="en-US"/>
+        </w:rPr>
+        <w:t xml:space="preserve"> </w:t>
+      </w:r>
+      <w:bookmarkStart w:id="0" w:name="_GoBack"/>
+      <w:bookmarkEnd w:id="0"/>
+      <w:r>
+        <w:rPr>
+          <w:i/>
+          <w:noProof/>
+          <w:sz w:val="24"/>
+          <w:szCs w:val="24"/>
+          <w:u w:val="single"/>
+          <w:lang w:val="en-US"/>
+        </w:rPr>
+        <w:t>actor</w:t>
+      </w:r>
+      <w:r>
+        <w:rPr>
+          <w:b/>
+          <w:i/>
+          <w:noProof/>
+          <w:sz w:val="24"/>
+          <w:szCs w:val="24"/>
+          <w:u w:val="single"/>
+          <w:lang w:val="en-US"/>
+        </w:rPr>
+        <w:t>_</w:t>
+      </w:r>
+      <w:r>
+        <w:rPr>
+          <w:i/>
+          <w:noProof/>
+          <w:sz w:val="24"/>
+          <w:szCs w:val="24"/>
+          <w:u w:val="single"/>
+          <w:lang w:val="en-US"/>
+        </w:rPr>
+        <w:t>i</w:t>
+      </w:r>
+      <w:r>
+        <w:rPr>
+          <w:i/>
+          <w:noProof/>
+          <w:sz w:val="24"/>
+          <w:szCs w:val="24"/>
+          <w:u w:val="single"/>
+          <w:lang w:val="en-US"/>
+        </w:rPr>
+        <w:t>d</w:t>
       </w:r>
       <w:r>
         <w:rPr>
@@ -268,7 +802,61 @@
           <w:szCs w:val="24"/>
           <w:lang w:val="en-US"/>
         </w:rPr>
-        <w:t>voice, creditedAs, characterName, billingPosition)</w:t>
+        <w:t>voice, credited</w:t>
+      </w:r>
+      <w:r>
+        <w:rPr>
+          <w:noProof/>
+          <w:sz w:val="24"/>
+          <w:szCs w:val="24"/>
+          <w:lang w:val="en-US"/>
+        </w:rPr>
+        <w:t>_a</w:t>
+      </w:r>
+      <w:r>
+        <w:rPr>
+          <w:noProof/>
+          <w:sz w:val="24"/>
+          <w:szCs w:val="24"/>
+          <w:lang w:val="en-US"/>
+        </w:rPr>
+        <w:t>s, character</w:t>
+      </w:r>
+      <w:r>
+        <w:rPr>
+          <w:noProof/>
+          <w:sz w:val="24"/>
+          <w:szCs w:val="24"/>
+          <w:lang w:val="en-US"/>
+        </w:rPr>
+        <w:t>_n</w:t>
+      </w:r>
+      <w:r>
+        <w:rPr>
+          <w:noProof/>
+          <w:sz w:val="24"/>
+          <w:szCs w:val="24"/>
+          <w:lang w:val="en-US"/>
+        </w:rPr>
+        <w:t>ame, billing</w:t>
+      </w:r>
+      <w:r>
+        <w:rPr>
+          <w:noProof/>
+          <w:sz w:val="24"/>
+          <w:szCs w:val="24"/>
+          <w:lang w:val="en-US"/>
+        </w:rPr>
+        <w:t>_p</w:t>
+      </w:r>
+      <w:r>
+        <w:rPr>
+          <w:noProof/>
+          <w:sz w:val="24"/>
+          <w:szCs w:val="24"/>
+          <w:lang w:val="en-US"/>
+        </w:rPr>
+        <w:t>osition)</w:t>
       </w:r>
     </w:p>
     <w:p>
@@ -288,7 +876,61 @@
           <w:szCs w:val="24"/>
           <w:lang w:val="en-US"/>
         </w:rPr>
-        <w:t>movieId -&gt; Movie.movieId</w:t>
+        <w:t>movie</w:t>
+      </w:r>
+      <w:r>
+        <w:rPr>
+          <w:noProof/>
+          <w:sz w:val="24"/>
+          <w:szCs w:val="24"/>
+          <w:lang w:val="en-US"/>
+        </w:rPr>
+        <w:t>_i</w:t>
+      </w:r>
+      <w:r>
+        <w:rPr>
+          <w:noProof/>
+          <w:sz w:val="24"/>
+          <w:szCs w:val="24"/>
+          <w:lang w:val="en-US"/>
+        </w:rPr>
+        <w:t xml:space="preserve">d -&gt; </w:t>
+      </w:r>
+      <w:r>
+        <w:rPr>
+          <w:noProof/>
+          <w:sz w:val="24"/>
+          <w:szCs w:val="24"/>
+          <w:lang w:val="en-US"/>
+        </w:rPr>
+        <w:t>m</w:t>
+      </w:r>
+      <w:r>
+        <w:rPr>
+          <w:noProof/>
+          <w:sz w:val="24"/>
+          <w:szCs w:val="24"/>
+          <w:lang w:val="en-US"/>
+        </w:rPr>
+        <w:t>ovie.movie</w:t>
+      </w:r>
+      <w:r>
+        <w:rPr>
+          <w:noProof/>
+          <w:sz w:val="24"/>
+          <w:szCs w:val="24"/>
+          <w:lang w:val="en-US"/>
+        </w:rPr>
+        <w:t>_i</w:t>
+      </w:r>
+      <w:r>
+        <w:rPr>
+          <w:noProof/>
+          <w:sz w:val="24"/>
+          <w:szCs w:val="24"/>
+          <w:lang w:val="en-US"/>
+        </w:rPr>
+        <w:t>d</w:t>
       </w:r>
     </w:p>
     <w:p>
@@ -308,7 +950,61 @@
           <w:szCs w:val="24"/>
           <w:lang w:val="en-US"/>
         </w:rPr>
-        <w:t>actorId -&gt; Actor.actorId</w:t>
+        <w:t>actor</w:t>
+      </w:r>
+      <w:r>
+        <w:rPr>
+          <w:noProof/>
+          <w:sz w:val="24"/>
+          <w:szCs w:val="24"/>
+          <w:lang w:val="en-US"/>
+        </w:rPr>
+        <w:t>_i</w:t>
+      </w:r>
+      <w:r>
+        <w:rPr>
+          <w:noProof/>
+          <w:sz w:val="24"/>
+          <w:szCs w:val="24"/>
+          <w:lang w:val="en-US"/>
+        </w:rPr>
+        <w:t xml:space="preserve">d -&gt; </w:t>
+      </w:r>
+      <w:r>
+        <w:rPr>
+          <w:noProof/>
+          <w:sz w:val="24"/>
+          <w:szCs w:val="24"/>
+          <w:lang w:val="en-US"/>
+        </w:rPr>
+        <w:t>a</w:t>
+      </w:r>
+      <w:r>
+        <w:rPr>
+          <w:noProof/>
+          <w:sz w:val="24"/>
+          <w:szCs w:val="24"/>
+          <w:lang w:val="en-US"/>
+        </w:rPr>
+        <w:t>ctor.actor</w:t>
+      </w:r>
+      <w:r>
+        <w:rPr>
+          <w:noProof/>
+          <w:sz w:val="24"/>
+          <w:szCs w:val="24"/>
+          <w:lang w:val="en-US"/>
+        </w:rPr>
+        <w:t>_i</w:t>
+      </w:r>
+      <w:r>
+        <w:rPr>
+          <w:noProof/>
+          <w:sz w:val="24"/>
+          <w:szCs w:val="24"/>
+          <w:lang w:val="en-US"/>
+        </w:rPr>
+        <w:t>d</w:t>
       </w:r>
     </w:p>
     <w:p>
@@ -339,18 +1035,97 @@
           <w:szCs w:val="24"/>
           <w:lang w:val="en-US"/>
         </w:rPr>
-        <w:t>ActorInSerie(</w:t>
-      </w:r>
-      <w:r>
-        <w:rPr>
-          <w:i/>
-          <w:noProof/>
-          <w:sz w:val="24"/>
-          <w:szCs w:val="24"/>
-          <w:u w:val="single"/>
-          <w:lang w:val="en-US"/>
-        </w:rPr>
-        <w:t>serieId</w:t>
+        <w:t>a</w:t>
+      </w:r>
+      <w:r>
+        <w:rPr>
+          <w:noProof/>
+          <w:sz w:val="24"/>
+          <w:szCs w:val="24"/>
+          <w:lang w:val="en-US"/>
+        </w:rPr>
+        <w:t>ctor</w:t>
+      </w:r>
+      <w:r>
+        <w:rPr>
+          <w:noProof/>
+          <w:sz w:val="24"/>
+          <w:szCs w:val="24"/>
+          <w:lang w:val="en-US"/>
+        </w:rPr>
+        <w:t>_i</w:t>
+      </w:r>
+      <w:r>
+        <w:rPr>
+          <w:noProof/>
+          <w:sz w:val="24"/>
+          <w:szCs w:val="24"/>
+          <w:lang w:val="en-US"/>
+        </w:rPr>
+        <w:t>n</w:t>
+      </w:r>
+      <w:r>
+        <w:rPr>
+          <w:noProof/>
+          <w:sz w:val="24"/>
+          <w:szCs w:val="24"/>
+          <w:lang w:val="en-US"/>
+        </w:rPr>
+        <w:t>_s</w:t>
+      </w:r>
+      <w:r>
+        <w:rPr>
+          <w:noProof/>
+          <w:sz w:val="24"/>
+          <w:szCs w:val="24"/>
+          <w:lang w:val="en-US"/>
+        </w:rPr>
+        <w:t>erie(</w:t>
+      </w:r>
+      <w:r>
+        <w:rPr>
+          <w:i/>
+          <w:noProof/>
+          <w:sz w:val="24"/>
+          <w:szCs w:val="24"/>
+          <w:u w:val="single"/>
+          <w:lang w:val="en-US"/>
+        </w:rPr>
+        <w:t>serie</w:t>
+      </w:r>
+      <w:r>
+        <w:rPr>
+          <w:b/>
+          <w:i/>
+          <w:noProof/>
+          <w:sz w:val="24"/>
+          <w:szCs w:val="24"/>
+          <w:u w:val="single"/>
+          <w:lang w:val="en-US"/>
+        </w:rPr>
+        <w:t>_</w:t>
+      </w:r>
+      <w:r>
+        <w:rPr>
+          <w:i/>
+          <w:noProof/>
+          <w:sz w:val="24"/>
+          <w:szCs w:val="24"/>
+          <w:u w:val="single"/>
+          <w:lang w:val="en-US"/>
+        </w:rPr>
+        <w:t>i</w:t>
+      </w:r>
+      <w:r>
+        <w:rPr>
+          <w:i/>
+          <w:noProof/>
+          <w:sz w:val="24"/>
+          <w:szCs w:val="24"/>
+          <w:u w:val="single"/>
+          <w:lang w:val="en-US"/>
+        </w:rPr>
+        <w:t>d</w:t>
       </w:r>
       <w:r>
         <w:rPr>
@@ -371,16 +1146,104 @@
           <w:u w:val="single"/>
           <w:lang w:val="en-US"/>
         </w:rPr>
-        <w:t>actorid</w:t>
-      </w:r>
-      <w:r>
-        <w:rPr>
-          <w:noProof/>
-          <w:sz w:val="24"/>
-          <w:szCs w:val="24"/>
-          <w:lang w:val="en-US"/>
-        </w:rPr>
-        <w:t>, voice, creditedAs, characterName, billingPosition)</w:t>
+        <w:t>actor</w:t>
+      </w:r>
+      <w:r>
+        <w:rPr>
+          <w:i/>
+          <w:noProof/>
+          <w:sz w:val="24"/>
+          <w:szCs w:val="24"/>
+          <w:u w:val="single"/>
+          <w:lang w:val="en-US"/>
+        </w:rPr>
+        <w:softHyphen/>
+      </w:r>
+      <w:r>
+        <w:rPr>
+          <w:b/>
+          <w:i/>
+          <w:noProof/>
+          <w:sz w:val="24"/>
+          <w:szCs w:val="24"/>
+          <w:u w:val="single"/>
+          <w:lang w:val="en-US"/>
+        </w:rPr>
+        <w:t>_</w:t>
+      </w:r>
+      <w:r>
+        <w:rPr>
+          <w:i/>
+          <w:noProof/>
+          <w:sz w:val="24"/>
+          <w:szCs w:val="24"/>
+          <w:u w:val="single"/>
+          <w:lang w:val="en-US"/>
+        </w:rPr>
+        <w:t>id</w:t>
+      </w:r>
+      <w:r>
+        <w:rPr>
+          <w:noProof/>
+          <w:sz w:val="24"/>
+          <w:szCs w:val="24"/>
+          <w:lang w:val="en-US"/>
+        </w:rPr>
+        <w:t>, voice, credited</w:t>
+      </w:r>
+      <w:r>
+        <w:rPr>
+          <w:noProof/>
+          <w:sz w:val="24"/>
+          <w:szCs w:val="24"/>
+          <w:lang w:val="en-US"/>
+        </w:rPr>
+        <w:t>_a</w:t>
+      </w:r>
+      <w:r>
+        <w:rPr>
+          <w:noProof/>
+          <w:sz w:val="24"/>
+          <w:szCs w:val="24"/>
+          <w:lang w:val="en-US"/>
+        </w:rPr>
+        <w:t>s, character</w:t>
+      </w:r>
+      <w:r>
+        <w:rPr>
+          <w:noProof/>
+          <w:sz w:val="24"/>
+          <w:szCs w:val="24"/>
+          <w:lang w:val="en-US"/>
+        </w:rPr>
+        <w:t>_n</w:t>
+      </w:r>
+      <w:r>
+        <w:rPr>
+          <w:noProof/>
+          <w:sz w:val="24"/>
+          <w:szCs w:val="24"/>
+          <w:lang w:val="en-US"/>
+        </w:rPr>
+        <w:t>ame, billing</w:t>
+      </w:r>
+      <w:r>
+        <w:rPr>
+          <w:noProof/>
+          <w:sz w:val="24"/>
+          <w:szCs w:val="24"/>
+          <w:lang w:val="en-US"/>
+        </w:rPr>
+        <w:t>_p</w:t>
+      </w:r>
+      <w:r>
+        <w:rPr>
+          <w:noProof/>
+          <w:sz w:val="24"/>
+          <w:szCs w:val="24"/>
+          <w:lang w:val="en-US"/>
+        </w:rPr>
+        <w:t>osition)</w:t>
       </w:r>
     </w:p>
     <w:p>
@@ -400,7 +1263,61 @@
           <w:szCs w:val="24"/>
           <w:lang w:val="en-US"/>
         </w:rPr>
-        <w:t>serieId -&gt; Serie.serieId</w:t>
+        <w:t>serie</w:t>
+      </w:r>
+      <w:r>
+        <w:rPr>
+          <w:noProof/>
+          <w:sz w:val="24"/>
+          <w:szCs w:val="24"/>
+          <w:lang w:val="en-US"/>
+        </w:rPr>
+        <w:t>_i</w:t>
+      </w:r>
+      <w:r>
+        <w:rPr>
+          <w:noProof/>
+          <w:sz w:val="24"/>
+          <w:szCs w:val="24"/>
+          <w:lang w:val="en-US"/>
+        </w:rPr>
+        <w:t xml:space="preserve">d -&gt; </w:t>
+      </w:r>
+      <w:r>
+        <w:rPr>
+          <w:noProof/>
+          <w:sz w:val="24"/>
+          <w:szCs w:val="24"/>
+          <w:lang w:val="en-US"/>
+        </w:rPr>
+        <w:t>s</w:t>
+      </w:r>
+      <w:r>
+        <w:rPr>
+          <w:noProof/>
+          <w:sz w:val="24"/>
+          <w:szCs w:val="24"/>
+          <w:lang w:val="en-US"/>
+        </w:rPr>
+        <w:t>erie.serie</w:t>
+      </w:r>
+      <w:r>
+        <w:rPr>
+          <w:noProof/>
+          <w:sz w:val="24"/>
+          <w:szCs w:val="24"/>
+          <w:lang w:val="en-US"/>
+        </w:rPr>
+        <w:t>_i</w:t>
+      </w:r>
+      <w:r>
+        <w:rPr>
+          <w:noProof/>
+          <w:sz w:val="24"/>
+          <w:szCs w:val="24"/>
+          <w:lang w:val="en-US"/>
+        </w:rPr>
+        <w:t>d</w:t>
       </w:r>
     </w:p>
     <w:p>
@@ -420,7 +1337,61 @@
           <w:szCs w:val="24"/>
           <w:lang w:val="en-US"/>
         </w:rPr>
-        <w:t>actorId -&gt; Actor.actorId</w:t>
+        <w:t>actor</w:t>
+      </w:r>
+      <w:r>
+        <w:rPr>
+          <w:noProof/>
+          <w:sz w:val="24"/>
+          <w:szCs w:val="24"/>
+          <w:lang w:val="en-US"/>
+        </w:rPr>
+        <w:t>_i</w:t>
+      </w:r>
+      <w:r>
+        <w:rPr>
+          <w:noProof/>
+          <w:sz w:val="24"/>
+          <w:szCs w:val="24"/>
+          <w:lang w:val="en-US"/>
+        </w:rPr>
+        <w:t xml:space="preserve">d -&gt; </w:t>
+      </w:r>
+      <w:r>
+        <w:rPr>
+          <w:noProof/>
+          <w:sz w:val="24"/>
+          <w:szCs w:val="24"/>
+          <w:lang w:val="en-US"/>
+        </w:rPr>
+        <w:t>a</w:t>
+      </w:r>
+      <w:r>
+        <w:rPr>
+          <w:noProof/>
+          <w:sz w:val="24"/>
+          <w:szCs w:val="24"/>
+          <w:lang w:val="en-US"/>
+        </w:rPr>
+        <w:t>ctor.actor</w:t>
+      </w:r>
+      <w:r>
+        <w:rPr>
+          <w:noProof/>
+          <w:sz w:val="24"/>
+          <w:szCs w:val="24"/>
+          <w:lang w:val="en-US"/>
+        </w:rPr>
+        <w:t>_i</w:t>
+      </w:r>
+      <w:r>
+        <w:rPr>
+          <w:noProof/>
+          <w:sz w:val="24"/>
+          <w:szCs w:val="24"/>
+          <w:lang w:val="en-US"/>
+        </w:rPr>
+        <w:t>d</w:t>
       </w:r>
     </w:p>
     <w:p>
@@ -451,17 +1422,57 @@
           <w:szCs w:val="24"/>
           <w:lang w:val="en-US"/>
         </w:rPr>
-        <w:t>Location(</w:t>
-      </w:r>
-      <w:r>
-        <w:rPr>
-          <w:noProof/>
-          <w:sz w:val="24"/>
-          <w:szCs w:val="24"/>
-          <w:u w:val="single"/>
-          <w:lang w:val="en-US"/>
-        </w:rPr>
-        <w:t>locationId</w:t>
+        <w:t>l</w:t>
+      </w:r>
+      <w:r>
+        <w:rPr>
+          <w:noProof/>
+          <w:sz w:val="24"/>
+          <w:szCs w:val="24"/>
+          <w:lang w:val="en-US"/>
+        </w:rPr>
+        <w:t>ocation(</w:t>
+      </w:r>
+      <w:r>
+        <w:rPr>
+          <w:noProof/>
+          <w:sz w:val="24"/>
+          <w:szCs w:val="24"/>
+          <w:u w:val="single"/>
+          <w:lang w:val="en-US"/>
+        </w:rPr>
+        <w:t>location</w:t>
+      </w:r>
+      <w:r>
+        <w:rPr>
+          <w:b/>
+          <w:noProof/>
+          <w:sz w:val="24"/>
+          <w:szCs w:val="24"/>
+          <w:u w:val="single"/>
+          <w:lang w:val="en-US"/>
+        </w:rPr>
+        <w:t>_</w:t>
+      </w:r>
+      <w:r>
+        <w:rPr>
+          <w:noProof/>
+          <w:sz w:val="24"/>
+          <w:szCs w:val="24"/>
+          <w:u w:val="single"/>
+          <w:lang w:val="en-US"/>
+        </w:rPr>
+        <w:t>i</w:t>
+      </w:r>
+      <w:r>
+        <w:rPr>
+          <w:noProof/>
+          <w:sz w:val="24"/>
+          <w:szCs w:val="24"/>
+          <w:u w:val="single"/>
+          <w:lang w:val="en-US"/>
+        </w:rPr>
+        <w:t>d</w:t>
       </w:r>
       <w:r>
         <w:rPr>
@@ -501,10 +1512,35 @@
           <w:szCs w:val="24"/>
           <w:lang w:val="en-US"/>
         </w:rPr>
-        <w:t>MovieLocation</w:t>
-      </w:r>
-      <w:bookmarkStart w:id="0" w:name="_GoBack"/>
-      <w:bookmarkEnd w:id="0"/>
+        <w:t>m</w:t>
+      </w:r>
+      <w:r>
+        <w:rPr>
+          <w:noProof/>
+          <w:sz w:val="24"/>
+          <w:szCs w:val="24"/>
+          <w:lang w:val="en-US"/>
+        </w:rPr>
+        <w:t>ovie</w:t>
+      </w:r>
+      <w:r>
+        <w:rPr>
+          <w:noProof/>
+          <w:sz w:val="24"/>
+          <w:szCs w:val="24"/>
+          <w:lang w:val="en-US"/>
+        </w:rPr>
+        <w:t>_l</w:t>
+      </w:r>
+      <w:r>
+        <w:rPr>
+          <w:noProof/>
+          <w:sz w:val="24"/>
+          <w:szCs w:val="24"/>
+          <w:lang w:val="en-US"/>
+        </w:rPr>
+        <w:t>ocation</w:t>
+      </w:r>
       <w:r>
         <w:rPr>
           <w:noProof/>
@@ -523,7 +1559,41 @@
           <w:u w:val="single"/>
           <w:lang w:val="en-US"/>
         </w:rPr>
-        <w:t>movieId</w:t>
+        <w:t>movie</w:t>
+      </w:r>
+      <w:r>
+        <w:rPr>
+          <w:b/>
+          <w:i/>
+          <w:noProof/>
+          <w:sz w:val="24"/>
+          <w:szCs w:val="24"/>
+          <w:u w:val="single"/>
+          <w:lang w:val="en-US"/>
+        </w:rPr>
+        <w:t>_</w:t>
+      </w:r>
+      <w:r>
+        <w:rPr>
+          <w:i/>
+          <w:noProof/>
+          <w:sz w:val="24"/>
+          <w:szCs w:val="24"/>
+          <w:u w:val="single"/>
+          <w:lang w:val="en-US"/>
+        </w:rPr>
+        <w:t>i</w:t>
+      </w:r>
+      <w:r>
+        <w:rPr>
+          <w:i/>
+          <w:noProof/>
+          <w:sz w:val="24"/>
+          <w:szCs w:val="24"/>
+          <w:u w:val="single"/>
+          <w:lang w:val="en-US"/>
+        </w:rPr>
+        <w:t>d</w:t>
       </w:r>
       <w:r>
         <w:rPr>
@@ -544,7 +1614,41 @@
           <w:u w:val="single"/>
           <w:lang w:val="en-US"/>
         </w:rPr>
-        <w:t>locationId</w:t>
+        <w:t>location</w:t>
+      </w:r>
+      <w:r>
+        <w:rPr>
+          <w:b/>
+          <w:i/>
+          <w:noProof/>
+          <w:sz w:val="24"/>
+          <w:szCs w:val="24"/>
+          <w:u w:val="single"/>
+          <w:lang w:val="en-US"/>
+        </w:rPr>
+        <w:t>_</w:t>
+      </w:r>
+      <w:r>
+        <w:rPr>
+          <w:i/>
+          <w:noProof/>
+          <w:sz w:val="24"/>
+          <w:szCs w:val="24"/>
+          <w:u w:val="single"/>
+          <w:lang w:val="en-US"/>
+        </w:rPr>
+        <w:t>i</w:t>
+      </w:r>
+      <w:r>
+        <w:rPr>
+          <w:i/>
+          <w:noProof/>
+          <w:sz w:val="24"/>
+          <w:szCs w:val="24"/>
+          <w:u w:val="single"/>
+          <w:lang w:val="en-US"/>
+        </w:rPr>
+        <w:t>d</w:t>
       </w:r>
       <w:r>
         <w:rPr>
@@ -573,7 +1677,61 @@
           <w:szCs w:val="24"/>
           <w:lang w:val="en-US"/>
         </w:rPr>
-        <w:t>movieId -&gt; Movie.movieId</w:t>
+        <w:t>movie</w:t>
+      </w:r>
+      <w:r>
+        <w:rPr>
+          <w:noProof/>
+          <w:sz w:val="24"/>
+          <w:szCs w:val="24"/>
+          <w:lang w:val="en-US"/>
+        </w:rPr>
+        <w:t>_i</w:t>
+      </w:r>
+      <w:r>
+        <w:rPr>
+          <w:noProof/>
+          <w:sz w:val="24"/>
+          <w:szCs w:val="24"/>
+          <w:lang w:val="en-US"/>
+        </w:rPr>
+        <w:t xml:space="preserve">d -&gt; </w:t>
+      </w:r>
+      <w:r>
+        <w:rPr>
+          <w:noProof/>
+          <w:sz w:val="24"/>
+          <w:szCs w:val="24"/>
+          <w:lang w:val="en-US"/>
+        </w:rPr>
+        <w:t>m</w:t>
+      </w:r>
+      <w:r>
+        <w:rPr>
+          <w:noProof/>
+          <w:sz w:val="24"/>
+          <w:szCs w:val="24"/>
+          <w:lang w:val="en-US"/>
+        </w:rPr>
+        <w:t>ovie.movie</w:t>
+      </w:r>
+      <w:r>
+        <w:rPr>
+          <w:noProof/>
+          <w:sz w:val="24"/>
+          <w:szCs w:val="24"/>
+          <w:lang w:val="en-US"/>
+        </w:rPr>
+        <w:t>_i</w:t>
+      </w:r>
+      <w:r>
+        <w:rPr>
+          <w:noProof/>
+          <w:sz w:val="24"/>
+          <w:szCs w:val="24"/>
+          <w:lang w:val="en-US"/>
+        </w:rPr>
+        <w:t>d</w:t>
       </w:r>
     </w:p>
     <w:p>
@@ -593,7 +1751,61 @@
           <w:szCs w:val="24"/>
           <w:lang w:val="en-US"/>
         </w:rPr>
-        <w:t>locationId -&gt; Location.locationId</w:t>
+        <w:t>location</w:t>
+      </w:r>
+      <w:r>
+        <w:rPr>
+          <w:noProof/>
+          <w:sz w:val="24"/>
+          <w:szCs w:val="24"/>
+          <w:lang w:val="en-US"/>
+        </w:rPr>
+        <w:t>_i</w:t>
+      </w:r>
+      <w:r>
+        <w:rPr>
+          <w:noProof/>
+          <w:sz w:val="24"/>
+          <w:szCs w:val="24"/>
+          <w:lang w:val="en-US"/>
+        </w:rPr>
+        <w:t xml:space="preserve">d -&gt; </w:t>
+      </w:r>
+      <w:r>
+        <w:rPr>
+          <w:noProof/>
+          <w:sz w:val="24"/>
+          <w:szCs w:val="24"/>
+          <w:lang w:val="en-US"/>
+        </w:rPr>
+        <w:t>l</w:t>
+      </w:r>
+      <w:r>
+        <w:rPr>
+          <w:noProof/>
+          <w:sz w:val="24"/>
+          <w:szCs w:val="24"/>
+          <w:lang w:val="en-US"/>
+        </w:rPr>
+        <w:t>ocation.location</w:t>
+      </w:r>
+      <w:r>
+        <w:rPr>
+          <w:noProof/>
+          <w:sz w:val="24"/>
+          <w:szCs w:val="24"/>
+          <w:lang w:val="en-US"/>
+        </w:rPr>
+        <w:t>_i</w:t>
+      </w:r>
+      <w:r>
+        <w:rPr>
+          <w:noProof/>
+          <w:sz w:val="24"/>
+          <w:szCs w:val="24"/>
+          <w:lang w:val="en-US"/>
+        </w:rPr>
+        <w:t>d</w:t>
       </w:r>
     </w:p>
     <w:p>
@@ -624,7 +1836,34 @@
           <w:szCs w:val="24"/>
           <w:lang w:val="en-US"/>
         </w:rPr>
-        <w:t>SerieLocation</w:t>
+        <w:t>s</w:t>
+      </w:r>
+      <w:r>
+        <w:rPr>
+          <w:noProof/>
+          <w:sz w:val="24"/>
+          <w:szCs w:val="24"/>
+          <w:lang w:val="en-US"/>
+        </w:rPr>
+        <w:t>erie</w:t>
+      </w:r>
+      <w:r>
+        <w:rPr>
+          <w:noProof/>
+          <w:sz w:val="24"/>
+          <w:szCs w:val="24"/>
+          <w:lang w:val="en-US"/>
+        </w:rPr>
+        <w:t>_l</w:t>
+      </w:r>
+      <w:r>
+        <w:rPr>
+          <w:noProof/>
+          <w:sz w:val="24"/>
+          <w:szCs w:val="24"/>
+          <w:lang w:val="en-US"/>
+        </w:rPr>
+        <w:t>ocation</w:t>
       </w:r>
       <w:r>
         <w:rPr>
@@ -644,7 +1883,41 @@
           <w:u w:val="single"/>
           <w:lang w:val="en-US"/>
         </w:rPr>
-        <w:t>serieId</w:t>
+        <w:t>serie</w:t>
+      </w:r>
+      <w:r>
+        <w:rPr>
+          <w:b/>
+          <w:i/>
+          <w:noProof/>
+          <w:sz w:val="24"/>
+          <w:szCs w:val="24"/>
+          <w:u w:val="single"/>
+          <w:lang w:val="en-US"/>
+        </w:rPr>
+        <w:t>_</w:t>
+      </w:r>
+      <w:r>
+        <w:rPr>
+          <w:i/>
+          <w:noProof/>
+          <w:sz w:val="24"/>
+          <w:szCs w:val="24"/>
+          <w:u w:val="single"/>
+          <w:lang w:val="en-US"/>
+        </w:rPr>
+        <w:t>i</w:t>
+      </w:r>
+      <w:r>
+        <w:rPr>
+          <w:i/>
+          <w:noProof/>
+          <w:sz w:val="24"/>
+          <w:szCs w:val="24"/>
+          <w:u w:val="single"/>
+          <w:lang w:val="en-US"/>
+        </w:rPr>
+        <w:t>d</w:t>
       </w:r>
       <w:r>
         <w:rPr>
@@ -665,7 +1938,30 @@
           <w:u w:val="single"/>
           <w:lang w:val="en-US"/>
         </w:rPr>
-        <w:t>locationI</w:t>
+        <w:t>location</w:t>
+      </w:r>
+      <w:r>
+        <w:rPr>
+          <w:b/>
+          <w:i/>
+          <w:noProof/>
+          <w:sz w:val="24"/>
+          <w:szCs w:val="24"/>
+          <w:u w:val="single"/>
+          <w:lang w:val="en-US"/>
+        </w:rPr>
+        <w:t>_</w:t>
+      </w:r>
+      <w:r>
+        <w:rPr>
+          <w:i/>
+          <w:noProof/>
+          <w:sz w:val="24"/>
+          <w:szCs w:val="24"/>
+          <w:u w:val="single"/>
+          <w:lang w:val="en-US"/>
+        </w:rPr>
+        <w:t>i</w:t>
       </w:r>
       <w:r>
         <w:rPr>
@@ -705,7 +2001,61 @@
           <w:szCs w:val="24"/>
           <w:lang w:val="en-US"/>
         </w:rPr>
-        <w:t>serieId -&gt; Serie.serieId</w:t>
+        <w:t>serie</w:t>
+      </w:r>
+      <w:r>
+        <w:rPr>
+          <w:noProof/>
+          <w:sz w:val="24"/>
+          <w:szCs w:val="24"/>
+          <w:lang w:val="en-US"/>
+        </w:rPr>
+        <w:t>_i</w:t>
+      </w:r>
+      <w:r>
+        <w:rPr>
+          <w:noProof/>
+          <w:sz w:val="24"/>
+          <w:szCs w:val="24"/>
+          <w:lang w:val="en-US"/>
+        </w:rPr>
+        <w:t xml:space="preserve">d -&gt; </w:t>
+      </w:r>
+      <w:r>
+        <w:rPr>
+          <w:noProof/>
+          <w:sz w:val="24"/>
+          <w:szCs w:val="24"/>
+          <w:lang w:val="en-US"/>
+        </w:rPr>
+        <w:t>s</w:t>
+      </w:r>
+      <w:r>
+        <w:rPr>
+          <w:noProof/>
+          <w:sz w:val="24"/>
+          <w:szCs w:val="24"/>
+          <w:lang w:val="en-US"/>
+        </w:rPr>
+        <w:t>erie.serie</w:t>
+      </w:r>
+      <w:r>
+        <w:rPr>
+          <w:noProof/>
+          <w:sz w:val="24"/>
+          <w:szCs w:val="24"/>
+          <w:lang w:val="en-US"/>
+        </w:rPr>
+        <w:t>_i</w:t>
+      </w:r>
+      <w:r>
+        <w:rPr>
+          <w:noProof/>
+          <w:sz w:val="24"/>
+          <w:szCs w:val="24"/>
+          <w:lang w:val="en-US"/>
+        </w:rPr>
+        <w:t>d</w:t>
       </w:r>
     </w:p>
     <w:p>
@@ -725,7 +2075,61 @@
           <w:szCs w:val="24"/>
           <w:lang w:val="en-US"/>
         </w:rPr>
-        <w:t>locationId -&gt; Location.locationId</w:t>
+        <w:t>location</w:t>
+      </w:r>
+      <w:r>
+        <w:rPr>
+          <w:noProof/>
+          <w:sz w:val="24"/>
+          <w:szCs w:val="24"/>
+          <w:lang w:val="en-US"/>
+        </w:rPr>
+        <w:t>_i</w:t>
+      </w:r>
+      <w:r>
+        <w:rPr>
+          <w:noProof/>
+          <w:sz w:val="24"/>
+          <w:szCs w:val="24"/>
+          <w:lang w:val="en-US"/>
+        </w:rPr>
+        <w:t xml:space="preserve">d -&gt; </w:t>
+      </w:r>
+      <w:r>
+        <w:rPr>
+          <w:noProof/>
+          <w:sz w:val="24"/>
+          <w:szCs w:val="24"/>
+          <w:lang w:val="en-US"/>
+        </w:rPr>
+        <w:t>l</w:t>
+      </w:r>
+      <w:r>
+        <w:rPr>
+          <w:noProof/>
+          <w:sz w:val="24"/>
+          <w:szCs w:val="24"/>
+          <w:lang w:val="en-US"/>
+        </w:rPr>
+        <w:t>ocation.location</w:t>
+      </w:r>
+      <w:r>
+        <w:rPr>
+          <w:noProof/>
+          <w:sz w:val="24"/>
+          <w:szCs w:val="24"/>
+          <w:lang w:val="en-US"/>
+        </w:rPr>
+        <w:t>_i</w:t>
+      </w:r>
+      <w:r>
+        <w:rPr>
+          <w:noProof/>
+          <w:sz w:val="24"/>
+          <w:szCs w:val="24"/>
+          <w:lang w:val="en-US"/>
+        </w:rPr>
+        <w:t>d</w:t>
       </w:r>
     </w:p>
     <w:p>
@@ -756,17 +2160,57 @@
           <w:szCs w:val="24"/>
           <w:lang w:val="en-US"/>
         </w:rPr>
-        <w:t>Genre(</w:t>
-      </w:r>
-      <w:r>
-        <w:rPr>
-          <w:noProof/>
-          <w:sz w:val="24"/>
-          <w:szCs w:val="24"/>
-          <w:u w:val="single"/>
-          <w:lang w:val="en-US"/>
-        </w:rPr>
-        <w:t>genreId</w:t>
+        <w:t>g</w:t>
+      </w:r>
+      <w:r>
+        <w:rPr>
+          <w:noProof/>
+          <w:sz w:val="24"/>
+          <w:szCs w:val="24"/>
+          <w:lang w:val="en-US"/>
+        </w:rPr>
+        <w:t>enre(</w:t>
+      </w:r>
+      <w:r>
+        <w:rPr>
+          <w:noProof/>
+          <w:sz w:val="24"/>
+          <w:szCs w:val="24"/>
+          <w:u w:val="single"/>
+          <w:lang w:val="en-US"/>
+        </w:rPr>
+        <w:t>genre</w:t>
+      </w:r>
+      <w:r>
+        <w:rPr>
+          <w:b/>
+          <w:noProof/>
+          <w:sz w:val="24"/>
+          <w:szCs w:val="24"/>
+          <w:u w:val="single"/>
+          <w:lang w:val="en-US"/>
+        </w:rPr>
+        <w:t>_</w:t>
+      </w:r>
+      <w:r>
+        <w:rPr>
+          <w:noProof/>
+          <w:sz w:val="24"/>
+          <w:szCs w:val="24"/>
+          <w:u w:val="single"/>
+          <w:lang w:val="en-US"/>
+        </w:rPr>
+        <w:t>i</w:t>
+      </w:r>
+      <w:r>
+        <w:rPr>
+          <w:noProof/>
+          <w:sz w:val="24"/>
+          <w:szCs w:val="24"/>
+          <w:u w:val="single"/>
+          <w:lang w:val="en-US"/>
+        </w:rPr>
+        <w:t>d</w:t>
       </w:r>
       <w:r>
         <w:rPr>
@@ -806,18 +2250,79 @@
           <w:szCs w:val="24"/>
           <w:lang w:val="en-US"/>
         </w:rPr>
-        <w:t>MovieGenre(</w:t>
-      </w:r>
-      <w:r>
-        <w:rPr>
-          <w:i/>
-          <w:noProof/>
-          <w:sz w:val="24"/>
-          <w:szCs w:val="24"/>
-          <w:u w:val="single"/>
-          <w:lang w:val="en-US"/>
-        </w:rPr>
-        <w:t>movieId</w:t>
+        <w:t>m</w:t>
+      </w:r>
+      <w:r>
+        <w:rPr>
+          <w:noProof/>
+          <w:sz w:val="24"/>
+          <w:szCs w:val="24"/>
+          <w:lang w:val="en-US"/>
+        </w:rPr>
+        <w:t>ovie</w:t>
+      </w:r>
+      <w:r>
+        <w:rPr>
+          <w:noProof/>
+          <w:sz w:val="24"/>
+          <w:szCs w:val="24"/>
+          <w:lang w:val="en-US"/>
+        </w:rPr>
+        <w:t>_g</w:t>
+      </w:r>
+      <w:r>
+        <w:rPr>
+          <w:noProof/>
+          <w:sz w:val="24"/>
+          <w:szCs w:val="24"/>
+          <w:lang w:val="en-US"/>
+        </w:rPr>
+        <w:t>enre(</w:t>
+      </w:r>
+      <w:r>
+        <w:rPr>
+          <w:i/>
+          <w:noProof/>
+          <w:sz w:val="24"/>
+          <w:szCs w:val="24"/>
+          <w:u w:val="single"/>
+          <w:lang w:val="en-US"/>
+        </w:rPr>
+        <w:t>movie</w:t>
+      </w:r>
+      <w:r>
+        <w:rPr>
+          <w:b/>
+          <w:i/>
+          <w:noProof/>
+          <w:sz w:val="24"/>
+          <w:szCs w:val="24"/>
+          <w:u w:val="single"/>
+          <w:lang w:val="en-US"/>
+        </w:rPr>
+        <w:t>_</w:t>
+      </w:r>
+      <w:r>
+        <w:rPr>
+          <w:i/>
+          <w:noProof/>
+          <w:sz w:val="24"/>
+          <w:szCs w:val="24"/>
+          <w:u w:val="single"/>
+          <w:lang w:val="en-US"/>
+        </w:rPr>
+        <w:t>i</w:t>
+      </w:r>
+      <w:r>
+        <w:rPr>
+          <w:i/>
+          <w:noProof/>
+          <w:sz w:val="24"/>
+          <w:szCs w:val="24"/>
+          <w:u w:val="single"/>
+          <w:lang w:val="en-US"/>
+        </w:rPr>
+        <w:t>d</w:t>
       </w:r>
       <w:r>
         <w:rPr>
@@ -838,7 +2343,41 @@
           <w:u w:val="single"/>
           <w:lang w:val="en-US"/>
         </w:rPr>
-        <w:t>genreId</w:t>
+        <w:t>genre</w:t>
+      </w:r>
+      <w:r>
+        <w:rPr>
+          <w:b/>
+          <w:i/>
+          <w:noProof/>
+          <w:sz w:val="24"/>
+          <w:szCs w:val="24"/>
+          <w:u w:val="single"/>
+          <w:lang w:val="en-US"/>
+        </w:rPr>
+        <w:t>_</w:t>
+      </w:r>
+      <w:r>
+        <w:rPr>
+          <w:i/>
+          <w:noProof/>
+          <w:sz w:val="24"/>
+          <w:szCs w:val="24"/>
+          <w:u w:val="single"/>
+          <w:lang w:val="en-US"/>
+        </w:rPr>
+        <w:t>i</w:t>
+      </w:r>
+      <w:r>
+        <w:rPr>
+          <w:i/>
+          <w:noProof/>
+          <w:sz w:val="24"/>
+          <w:szCs w:val="24"/>
+          <w:u w:val="single"/>
+          <w:lang w:val="en-US"/>
+        </w:rPr>
+        <w:t>d</w:t>
       </w:r>
       <w:r>
         <w:rPr>
@@ -867,7 +2406,61 @@
           <w:szCs w:val="24"/>
           <w:lang w:val="en-US"/>
         </w:rPr>
-        <w:t>movieId -&gt; Movie.movieId</w:t>
+        <w:t>movie</w:t>
+      </w:r>
+      <w:r>
+        <w:rPr>
+          <w:noProof/>
+          <w:sz w:val="24"/>
+          <w:szCs w:val="24"/>
+          <w:lang w:val="en-US"/>
+        </w:rPr>
+        <w:t>_i</w:t>
+      </w:r>
+      <w:r>
+        <w:rPr>
+          <w:noProof/>
+          <w:sz w:val="24"/>
+          <w:szCs w:val="24"/>
+          <w:lang w:val="en-US"/>
+        </w:rPr>
+        <w:t xml:space="preserve">d -&gt; </w:t>
+      </w:r>
+      <w:r>
+        <w:rPr>
+          <w:noProof/>
+          <w:sz w:val="24"/>
+          <w:szCs w:val="24"/>
+          <w:lang w:val="en-US"/>
+        </w:rPr>
+        <w:t>m</w:t>
+      </w:r>
+      <w:r>
+        <w:rPr>
+          <w:noProof/>
+          <w:sz w:val="24"/>
+          <w:szCs w:val="24"/>
+          <w:lang w:val="en-US"/>
+        </w:rPr>
+        <w:t>ovie.movie</w:t>
+      </w:r>
+      <w:r>
+        <w:rPr>
+          <w:noProof/>
+          <w:sz w:val="24"/>
+          <w:szCs w:val="24"/>
+          <w:lang w:val="en-US"/>
+        </w:rPr>
+        <w:t>_i</w:t>
+      </w:r>
+      <w:r>
+        <w:rPr>
+          <w:noProof/>
+          <w:sz w:val="24"/>
+          <w:szCs w:val="24"/>
+          <w:lang w:val="en-US"/>
+        </w:rPr>
+        <w:t>d</w:t>
       </w:r>
     </w:p>
     <w:p>
@@ -887,7 +2480,61 @@
           <w:szCs w:val="24"/>
           <w:lang w:val="en-US"/>
         </w:rPr>
-        <w:t>genreId -&gt; Genre.genreId</w:t>
+        <w:t>genre</w:t>
+      </w:r>
+      <w:r>
+        <w:rPr>
+          <w:noProof/>
+          <w:sz w:val="24"/>
+          <w:szCs w:val="24"/>
+          <w:lang w:val="en-US"/>
+        </w:rPr>
+        <w:t>_i</w:t>
+      </w:r>
+      <w:r>
+        <w:rPr>
+          <w:noProof/>
+          <w:sz w:val="24"/>
+          <w:szCs w:val="24"/>
+          <w:lang w:val="en-US"/>
+        </w:rPr>
+        <w:t xml:space="preserve">d -&gt; </w:t>
+      </w:r>
+      <w:r>
+        <w:rPr>
+          <w:noProof/>
+          <w:sz w:val="24"/>
+          <w:szCs w:val="24"/>
+          <w:lang w:val="en-US"/>
+        </w:rPr>
+        <w:t>g</w:t>
+      </w:r>
+      <w:r>
+        <w:rPr>
+          <w:noProof/>
+          <w:sz w:val="24"/>
+          <w:szCs w:val="24"/>
+          <w:lang w:val="en-US"/>
+        </w:rPr>
+        <w:t>enre.genre</w:t>
+      </w:r>
+      <w:r>
+        <w:rPr>
+          <w:noProof/>
+          <w:sz w:val="24"/>
+          <w:szCs w:val="24"/>
+          <w:lang w:val="en-US"/>
+        </w:rPr>
+        <w:t>_i</w:t>
+      </w:r>
+      <w:r>
+        <w:rPr>
+          <w:noProof/>
+          <w:sz w:val="24"/>
+          <w:szCs w:val="24"/>
+          <w:lang w:val="en-US"/>
+        </w:rPr>
+        <w:t>d</w:t>
       </w:r>
     </w:p>
     <w:p>
@@ -918,18 +2565,79 @@
           <w:szCs w:val="24"/>
           <w:lang w:val="en-US"/>
         </w:rPr>
-        <w:t>SerieGenre(</w:t>
-      </w:r>
-      <w:r>
-        <w:rPr>
-          <w:i/>
-          <w:noProof/>
-          <w:sz w:val="24"/>
-          <w:szCs w:val="24"/>
-          <w:u w:val="single"/>
-          <w:lang w:val="en-US"/>
-        </w:rPr>
-        <w:t>serieId</w:t>
+        <w:t>s</w:t>
+      </w:r>
+      <w:r>
+        <w:rPr>
+          <w:noProof/>
+          <w:sz w:val="24"/>
+          <w:szCs w:val="24"/>
+          <w:lang w:val="en-US"/>
+        </w:rPr>
+        <w:t>erie</w:t>
+      </w:r>
+      <w:r>
+        <w:rPr>
+          <w:noProof/>
+          <w:sz w:val="24"/>
+          <w:szCs w:val="24"/>
+          <w:lang w:val="en-US"/>
+        </w:rPr>
+        <w:t>_g</w:t>
+      </w:r>
+      <w:r>
+        <w:rPr>
+          <w:noProof/>
+          <w:sz w:val="24"/>
+          <w:szCs w:val="24"/>
+          <w:lang w:val="en-US"/>
+        </w:rPr>
+        <w:t>enre(</w:t>
+      </w:r>
+      <w:r>
+        <w:rPr>
+          <w:i/>
+          <w:noProof/>
+          <w:sz w:val="24"/>
+          <w:szCs w:val="24"/>
+          <w:u w:val="single"/>
+          <w:lang w:val="en-US"/>
+        </w:rPr>
+        <w:t>serie</w:t>
+      </w:r>
+      <w:r>
+        <w:rPr>
+          <w:b/>
+          <w:i/>
+          <w:noProof/>
+          <w:sz w:val="24"/>
+          <w:szCs w:val="24"/>
+          <w:u w:val="single"/>
+          <w:lang w:val="en-US"/>
+        </w:rPr>
+        <w:t>_</w:t>
+      </w:r>
+      <w:r>
+        <w:rPr>
+          <w:i/>
+          <w:noProof/>
+          <w:sz w:val="24"/>
+          <w:szCs w:val="24"/>
+          <w:u w:val="single"/>
+          <w:lang w:val="en-US"/>
+        </w:rPr>
+        <w:t>i</w:t>
+      </w:r>
+      <w:r>
+        <w:rPr>
+          <w:i/>
+          <w:noProof/>
+          <w:sz w:val="24"/>
+          <w:szCs w:val="24"/>
+          <w:u w:val="single"/>
+          <w:lang w:val="en-US"/>
+        </w:rPr>
+        <w:t>d</w:t>
       </w:r>
       <w:r>
         <w:rPr>
@@ -950,7 +2658,41 @@
           <w:u w:val="single"/>
           <w:lang w:val="en-US"/>
         </w:rPr>
-        <w:t>genreId</w:t>
+        <w:t>genre</w:t>
+      </w:r>
+      <w:r>
+        <w:rPr>
+          <w:b/>
+          <w:i/>
+          <w:noProof/>
+          <w:sz w:val="24"/>
+          <w:szCs w:val="24"/>
+          <w:u w:val="single"/>
+          <w:lang w:val="en-US"/>
+        </w:rPr>
+        <w:t>_</w:t>
+      </w:r>
+      <w:r>
+        <w:rPr>
+          <w:i/>
+          <w:noProof/>
+          <w:sz w:val="24"/>
+          <w:szCs w:val="24"/>
+          <w:u w:val="single"/>
+          <w:lang w:val="en-US"/>
+        </w:rPr>
+        <w:t>i</w:t>
+      </w:r>
+      <w:r>
+        <w:rPr>
+          <w:i/>
+          <w:noProof/>
+          <w:sz w:val="24"/>
+          <w:szCs w:val="24"/>
+          <w:u w:val="single"/>
+          <w:lang w:val="en-US"/>
+        </w:rPr>
+        <w:t>d</w:t>
       </w:r>
       <w:r>
         <w:rPr>
@@ -980,7 +2722,61 @@
           <w:szCs w:val="24"/>
           <w:lang w:val="en-US"/>
         </w:rPr>
-        <w:t>serieId -&gt; Serie.serieId</w:t>
+        <w:t>serie</w:t>
+      </w:r>
+      <w:r>
+        <w:rPr>
+          <w:noProof/>
+          <w:sz w:val="24"/>
+          <w:szCs w:val="24"/>
+          <w:lang w:val="en-US"/>
+        </w:rPr>
+        <w:t>_i</w:t>
+      </w:r>
+      <w:r>
+        <w:rPr>
+          <w:noProof/>
+          <w:sz w:val="24"/>
+          <w:szCs w:val="24"/>
+          <w:lang w:val="en-US"/>
+        </w:rPr>
+        <w:t xml:space="preserve">d -&gt; </w:t>
+      </w:r>
+      <w:r>
+        <w:rPr>
+          <w:noProof/>
+          <w:sz w:val="24"/>
+          <w:szCs w:val="24"/>
+          <w:lang w:val="en-US"/>
+        </w:rPr>
+        <w:t>s</w:t>
+      </w:r>
+      <w:r>
+        <w:rPr>
+          <w:noProof/>
+          <w:sz w:val="24"/>
+          <w:szCs w:val="24"/>
+          <w:lang w:val="en-US"/>
+        </w:rPr>
+        <w:t>erie.serie</w:t>
+      </w:r>
+      <w:r>
+        <w:rPr>
+          <w:noProof/>
+          <w:sz w:val="24"/>
+          <w:szCs w:val="24"/>
+          <w:lang w:val="en-US"/>
+        </w:rPr>
+        <w:t>_i</w:t>
+      </w:r>
+      <w:r>
+        <w:rPr>
+          <w:noProof/>
+          <w:sz w:val="24"/>
+          <w:szCs w:val="24"/>
+          <w:lang w:val="en-US"/>
+        </w:rPr>
+        <w:t>d</w:t>
       </w:r>
     </w:p>
     <w:p>
@@ -1000,7 +2796,61 @@
           <w:szCs w:val="24"/>
           <w:lang w:val="en-US"/>
         </w:rPr>
-        <w:t>genreId -&gt; Genre.genreId</w:t>
+        <w:t>genre</w:t>
+      </w:r>
+      <w:r>
+        <w:rPr>
+          <w:noProof/>
+          <w:sz w:val="24"/>
+          <w:szCs w:val="24"/>
+          <w:lang w:val="en-US"/>
+        </w:rPr>
+        <w:t>_i</w:t>
+      </w:r>
+      <w:r>
+        <w:rPr>
+          <w:noProof/>
+          <w:sz w:val="24"/>
+          <w:szCs w:val="24"/>
+          <w:lang w:val="en-US"/>
+        </w:rPr>
+        <w:t xml:space="preserve">d -&gt; </w:t>
+      </w:r>
+      <w:r>
+        <w:rPr>
+          <w:noProof/>
+          <w:sz w:val="24"/>
+          <w:szCs w:val="24"/>
+          <w:lang w:val="en-US"/>
+        </w:rPr>
+        <w:t>g</w:t>
+      </w:r>
+      <w:r>
+        <w:rPr>
+          <w:noProof/>
+          <w:sz w:val="24"/>
+          <w:szCs w:val="24"/>
+          <w:lang w:val="en-US"/>
+        </w:rPr>
+        <w:t>enre.genre</w:t>
+      </w:r>
+      <w:r>
+        <w:rPr>
+          <w:noProof/>
+          <w:sz w:val="24"/>
+          <w:szCs w:val="24"/>
+          <w:lang w:val="en-US"/>
+        </w:rPr>
+        <w:t>_i</w:t>
+      </w:r>
+      <w:r>
+        <w:rPr>
+          <w:noProof/>
+          <w:sz w:val="24"/>
+          <w:szCs w:val="24"/>
+          <w:lang w:val="en-US"/>
+        </w:rPr>
+        <w:t>d</w:t>
       </w:r>
     </w:p>
     <w:p>
@@ -1052,7 +2902,7 @@
       </w:pPr>
     </w:pPrDefault>
   </w:docDefaults>
-  <w:latentStyles w:defLockedState="0" w:defUIPriority="99" w:defSemiHidden="0" w:defUnhideWhenUsed="0" w:defQFormat="0" w:count="371">
+  <w:latentStyles w:defLockedState="0" w:defUIPriority="99" w:defSemiHidden="0" w:defUnhideWhenUsed="0" w:defQFormat="0" w:count="374">
     <w:lsdException w:name="Normal" w:uiPriority="0" w:qFormat="1"/>
     <w:lsdException w:name="heading 1" w:uiPriority="9" w:qFormat="1"/>
     <w:lsdException w:name="heading 2" w:semiHidden="1" w:uiPriority="9" w:unhideWhenUsed="1" w:qFormat="1"/>
@@ -1158,7 +3008,6 @@
     <w:lsdException w:name="HTML Sample" w:semiHidden="1" w:unhideWhenUsed="1"/>
     <w:lsdException w:name="HTML Typewriter" w:semiHidden="1" w:unhideWhenUsed="1"/>
     <w:lsdException w:name="HTML Variable" w:semiHidden="1" w:unhideWhenUsed="1"/>
-    <w:lsdException w:name="Normal Table" w:semiHidden="1" w:unhideWhenUsed="1"/>
     <w:lsdException w:name="annotation subject" w:semiHidden="1" w:unhideWhenUsed="1"/>
     <w:lsdException w:name="No List" w:semiHidden="1" w:unhideWhenUsed="1"/>
     <w:lsdException w:name="Outline List 1" w:semiHidden="1" w:unhideWhenUsed="1"/>
@@ -1203,7 +3052,6 @@
     <w:lsdException w:name="Table Professional" w:semiHidden="1" w:unhideWhenUsed="1"/>
     <w:lsdException w:name="Table Subtle 1" w:semiHidden="1" w:unhideWhenUsed="1"/>
     <w:lsdException w:name="Table Subtle 2" w:semiHidden="1" w:unhideWhenUsed="1"/>
-    <w:lsdException w:name="Table Web 1" w:semiHidden="1" w:unhideWhenUsed="1"/>
     <w:lsdException w:name="Table Web 2" w:semiHidden="1" w:unhideWhenUsed="1"/>
     <w:lsdException w:name="Table Web 3" w:semiHidden="1" w:unhideWhenUsed="1"/>
     <w:lsdException w:name="Balloon Text" w:semiHidden="1" w:unhideWhenUsed="1"/>
@@ -1424,18 +3272,21 @@
     <w:lsdException w:name="List Table 5 Dark Accent 6" w:uiPriority="50"/>
     <w:lsdException w:name="List Table 6 Colorful Accent 6" w:uiPriority="51"/>
     <w:lsdException w:name="List Table 7 Colorful Accent 6" w:uiPriority="52"/>
+    <w:lsdException w:name="Mention" w:semiHidden="1" w:unhideWhenUsed="1"/>
+    <w:lsdException w:name="Smart Hyperlink" w:semiHidden="1" w:unhideWhenUsed="1"/>
+    <w:lsdException w:name="Hashtag" w:semiHidden="1" w:unhideWhenUsed="1"/>
   </w:latentStyles>
-  <w:style w:type="paragraph" w:default="1" w:styleId="Normal">
+  <w:style w:type="paragraph" w:default="1" w:styleId="Standaard">
     <w:name w:val="Normal"/>
     <w:qFormat/>
   </w:style>
-  <w:style w:type="character" w:default="1" w:styleId="DefaultParagraphFont">
+  <w:style w:type="character" w:default="1" w:styleId="Standaardalinea-lettertype">
     <w:name w:val="Default Paragraph Font"/>
     <w:uiPriority w:val="1"/>
     <w:semiHidden/>
     <w:unhideWhenUsed/>
   </w:style>
-  <w:style w:type="table" w:default="1" w:styleId="TableNormal">
+  <w:style w:type="table" w:default="1" w:styleId="Standaardtabel">
     <w:name w:val="Normal Table"/>
     <w:uiPriority w:val="99"/>
     <w:semiHidden/>
@@ -1450,7 +3301,7 @@
       </w:tblCellMar>
     </w:tblPr>
   </w:style>
-  <w:style w:type="numbering" w:default="1" w:styleId="NoList">
+  <w:style w:type="numbering" w:default="1" w:styleId="Geenlijst">
     <w:name w:val="No List"/>
     <w:uiPriority w:val="99"/>
     <w:semiHidden/>
@@ -1759,7 +3610,7 @@
 </file>
 
 <file path=customXml/itemProps1.xml><?xml version="1.0" encoding="utf-8"?>
-<ds:datastoreItem xmlns:ds="http://schemas.openxmlformats.org/officeDocument/2006/customXml" ds:itemID="{39F4C8D4-63E0-473F-A517-24AF2B6DED08}">
+<ds:datastoreItem xmlns:ds="http://schemas.openxmlformats.org/officeDocument/2006/customXml" ds:itemID="{EF2F82CA-8EAB-46A5-905A-DE0E8BC332DD}">
   <ds:schemaRefs>
     <ds:schemaRef ds:uri="http://schemas.openxmlformats.org/officeDocument/2006/bibliography"/>
   </ds:schemaRefs>

</xml_diff>